<commit_message>
update press kit files
</commit_message>
<xml_diff>
--- a/resources/press_kit/Omlet_MobiSocial_Backgrounder.docx
+++ b/resources/press_kit/Omlet_MobiSocial_Backgrounder.docx
@@ -1,6 +1,6 @@
 
 <file path=word/document.xml><?xml version="1.0" encoding="utf-8"?>
-<w:document xmlns:wpc="http://schemas.microsoft.com/office/word/2010/wordprocessingCanvas" xmlns:mo="http://schemas.microsoft.com/office/mac/office/2008/main" xmlns:mc="http://schemas.openxmlformats.org/markup-compatibility/2006" xmlns:mv="urn:schemas-microsoft-com:mac:vml" xmlns:o="urn:schemas-microsoft-com:office:office" xmlns:r="http://schemas.openxmlformats.org/officeDocument/2006/relationships" xmlns:m="http://schemas.openxmlformats.org/officeDocument/2006/math" xmlns:v="urn:schemas-microsoft-com:vml" xmlns:wp14="http://schemas.microsoft.com/office/word/2010/wordprocessingDrawing" xmlns:wp="http://schemas.openxmlformats.org/drawingml/2006/wordprocessingDrawing" xmlns:w10="urn:schemas-microsoft-com:office:word" xmlns:w="http://schemas.openxmlformats.org/wordprocessingml/2006/main" xmlns:w14="http://schemas.microsoft.com/office/word/2010/wordml" xmlns:wpg="http://schemas.microsoft.com/office/word/2010/wordprocessingGroup" xmlns:wpi="http://schemas.microsoft.com/office/word/2010/wordprocessingInk" xmlns:wne="http://schemas.microsoft.com/office/word/2006/wordml" xmlns:wps="http://schemas.microsoft.com/office/word/2010/wordprocessingShape" mc:Ignorable="w14 wp14">
+<w:document xmlns:wpc="http://schemas.microsoft.com/office/word/2010/wordprocessingCanvas" xmlns:mc="http://schemas.openxmlformats.org/markup-compatibility/2006" xmlns:o="urn:schemas-microsoft-com:office:office" xmlns:r="http://schemas.openxmlformats.org/officeDocument/2006/relationships" xmlns:m="http://schemas.openxmlformats.org/officeDocument/2006/math" xmlns:v="urn:schemas-microsoft-com:vml" xmlns:wp14="http://schemas.microsoft.com/office/word/2010/wordprocessingDrawing" xmlns:wp="http://schemas.openxmlformats.org/drawingml/2006/wordprocessingDrawing" xmlns:w10="urn:schemas-microsoft-com:office:word" xmlns:w="http://schemas.openxmlformats.org/wordprocessingml/2006/main" xmlns:w14="http://schemas.microsoft.com/office/word/2010/wordml" xmlns:w15="http://schemas.microsoft.com/office/word/2012/wordml" xmlns:wpg="http://schemas.microsoft.com/office/word/2010/wordprocessingGroup" xmlns:wpi="http://schemas.microsoft.com/office/word/2010/wordprocessingInk" xmlns:wne="http://schemas.microsoft.com/office/word/2006/wordml" xmlns:wps="http://schemas.microsoft.com/office/word/2010/wordprocessingShape" mc:Ignorable="w14 w15 wp14">
   <w:body>
     <w:p>
       <w:pPr>
@@ -21,10 +21,8 @@
           <w:color w:val="808080" w:themeColor="background1" w:themeShade="80"/>
           <w:sz w:val="36"/>
         </w:rPr>
-        <w:t>BACKGROUND</w:t>
-      </w:r>
-      <w:bookmarkStart w:id="0" w:name="_GoBack"/>
-      <w:bookmarkEnd w:id="0"/>
+        <w:t>BACKGROUND:</w:t>
+      </w:r>
       <w:r>
         <w:rPr>
           <w:rFonts w:ascii="Arial" w:hAnsi="Arial" w:cs="Arial"/>
@@ -33,18 +31,20 @@
           <w:color w:val="808080" w:themeColor="background1" w:themeShade="80"/>
           <w:sz w:val="36"/>
         </w:rPr>
-        <w:t>:</w:t>
-      </w:r>
-      <w:r>
+        <w:t xml:space="preserve"> </w:t>
+      </w:r>
+    </w:p>
+    <w:p>
+      <w:pPr>
+        <w:spacing w:line="240" w:lineRule="atLeast"/>
         <w:rPr>
           <w:rFonts w:ascii="Arial" w:hAnsi="Arial" w:cs="Arial"/>
           <w:b/>
           <w:bCs/>
           <w:color w:val="808080" w:themeColor="background1" w:themeShade="80"/>
-          <w:sz w:val="36"/>
-        </w:rPr>
-        <w:t xml:space="preserve"> </w:t>
-      </w:r>
+          <w:sz w:val="28"/>
+        </w:rPr>
+      </w:pPr>
     </w:p>
     <w:p>
       <w:pPr>
@@ -54,13 +54,11 @@
           <w:b/>
           <w:bCs/>
           <w:color w:val="808080" w:themeColor="background1" w:themeShade="80"/>
-          <w:sz w:val="28"/>
-        </w:rPr>
-      </w:pPr>
-    </w:p>
-    <w:p>
-      <w:pPr>
-        <w:spacing w:line="240" w:lineRule="atLeast"/>
+          <w:sz w:val="32"/>
+          <w:szCs w:val="32"/>
+        </w:rPr>
+      </w:pPr>
+      <w:r>
         <w:rPr>
           <w:rFonts w:ascii="Arial" w:hAnsi="Arial" w:cs="Arial"/>
           <w:b/>
@@ -69,7 +67,8 @@
           <w:sz w:val="32"/>
           <w:szCs w:val="32"/>
         </w:rPr>
-      </w:pPr>
+        <w:t>MobiSocial &amp; Omlet Open Messaging</w:t>
+      </w:r>
       <w:r>
         <w:rPr>
           <w:rFonts w:ascii="Arial" w:hAnsi="Arial" w:cs="Arial"/>
@@ -79,98 +78,104 @@
           <w:sz w:val="32"/>
           <w:szCs w:val="32"/>
         </w:rPr>
-        <w:t>MobiSocial &amp; Omlet Open Messaging</w:t>
-      </w:r>
-      <w:r>
+        <w:t xml:space="preserve"> Platform</w:t>
+      </w:r>
+    </w:p>
+    <w:p>
+      <w:pPr>
+        <w:spacing w:line="240" w:lineRule="atLeast"/>
         <w:rPr>
           <w:rFonts w:ascii="Arial" w:hAnsi="Arial" w:cs="Arial"/>
           <w:b/>
           <w:bCs/>
           <w:color w:val="808080" w:themeColor="background1" w:themeShade="80"/>
-          <w:sz w:val="32"/>
-          <w:szCs w:val="32"/>
-        </w:rPr>
-        <w:t xml:space="preserve"> Platform</w:t>
-      </w:r>
-    </w:p>
-    <w:p>
-      <w:pPr>
-        <w:spacing w:line="240" w:lineRule="atLeast"/>
+        </w:rPr>
+      </w:pPr>
+    </w:p>
+    <w:p>
+      <w:pPr>
+        <w:spacing w:line="240" w:lineRule="atLeast"/>
+        <w:ind w:left="5760"/>
+        <w:rPr>
+          <w:rFonts w:ascii="Arial" w:hAnsi="Arial" w:cs="Arial"/>
+          <w:color w:val="808080" w:themeColor="background1" w:themeShade="80"/>
+        </w:rPr>
+      </w:pPr>
+      <w:r>
+        <w:rPr>
+          <w:rFonts w:ascii="Arial" w:hAnsi="Arial" w:cs="Arial"/>
+          <w:color w:val="808080" w:themeColor="background1" w:themeShade="80"/>
+        </w:rPr>
+        <w:t>Media Contact: Jeff Lettes</w:t>
+      </w:r>
+    </w:p>
+    <w:p>
+      <w:pPr>
+        <w:spacing w:line="240" w:lineRule="atLeast"/>
+        <w:ind w:left="5760"/>
+        <w:rPr>
+          <w:rFonts w:ascii="Arial" w:hAnsi="Arial" w:cs="Arial"/>
+          <w:color w:val="0000FF"/>
+        </w:rPr>
+      </w:pPr>
+      <w:r>
+        <w:rPr>
+          <w:rFonts w:ascii="Arial" w:hAnsi="Arial" w:cs="Arial"/>
+          <w:color w:val="808080" w:themeColor="background1" w:themeShade="80"/>
+        </w:rPr>
+        <w:t>jl.stratcomm@gmail.com</w:t>
+      </w:r>
+    </w:p>
+    <w:p>
+      <w:pPr>
+        <w:spacing w:line="240" w:lineRule="atLeast"/>
+        <w:ind w:left="5760"/>
+        <w:rPr>
+          <w:rFonts w:ascii="Arial" w:hAnsi="Arial" w:cs="Arial"/>
+          <w:color w:val="808080" w:themeColor="background1" w:themeShade="80"/>
+        </w:rPr>
+      </w:pPr>
+      <w:r>
+        <w:rPr>
+          <w:rFonts w:ascii="Arial" w:hAnsi="Arial" w:cs="Arial"/>
+          <w:color w:val="808080" w:themeColor="background1" w:themeShade="80"/>
+        </w:rPr>
+        <w:t>(408) 406-1161</w:t>
+      </w:r>
+    </w:p>
+    <w:p>
+      <w:pPr>
+        <w:spacing w:line="240" w:lineRule="atLeast"/>
+        <w:rPr>
+          <w:rFonts w:ascii="Arial" w:hAnsi="Arial" w:cs="Arial"/>
+          <w:color w:val="808080" w:themeColor="background1" w:themeShade="80"/>
+        </w:rPr>
+      </w:pPr>
+    </w:p>
+    <w:p>
+      <w:pPr>
+        <w:spacing w:line="240" w:lineRule="atLeast"/>
+        <w:rPr>
+          <w:rFonts w:ascii="Arial" w:hAnsi="Arial" w:cs="Arial"/>
+        </w:rPr>
+      </w:pPr>
+      <w:r>
         <w:rPr>
           <w:rFonts w:ascii="Arial" w:hAnsi="Arial" w:cs="Arial"/>
           <w:b/>
           <w:bCs/>
           <w:color w:val="808080" w:themeColor="background1" w:themeShade="80"/>
         </w:rPr>
-      </w:pPr>
-    </w:p>
-    <w:p>
-      <w:pPr>
-        <w:spacing w:line="240" w:lineRule="atLeast"/>
-        <w:ind w:left="5760"/>
-        <w:rPr>
-          <w:rFonts w:ascii="Arial" w:hAnsi="Arial" w:cs="Arial"/>
-          <w:color w:val="808080" w:themeColor="background1" w:themeShade="80"/>
-        </w:rPr>
-      </w:pPr>
-      <w:r>
-        <w:rPr>
-          <w:rFonts w:ascii="Arial" w:hAnsi="Arial" w:cs="Arial"/>
-          <w:color w:val="808080" w:themeColor="background1" w:themeShade="80"/>
-        </w:rPr>
-        <w:t>Media Contact: Jeff Lettes</w:t>
-      </w:r>
-    </w:p>
-    <w:p>
-      <w:pPr>
-        <w:spacing w:line="240" w:lineRule="atLeast"/>
-        <w:ind w:left="5760"/>
-        <w:rPr>
-          <w:rFonts w:ascii="Arial" w:hAnsi="Arial" w:cs="Arial"/>
-          <w:color w:val="0000FF"/>
-        </w:rPr>
-      </w:pPr>
-      <w:r>
-        <w:rPr>
-          <w:rFonts w:ascii="Arial" w:hAnsi="Arial" w:cs="Arial"/>
-          <w:color w:val="808080" w:themeColor="background1" w:themeShade="80"/>
-        </w:rPr>
-        <w:t>jl.stratcomm@gmail.com</w:t>
-      </w:r>
-    </w:p>
-    <w:p>
-      <w:pPr>
-        <w:spacing w:line="240" w:lineRule="atLeast"/>
-        <w:ind w:left="5760"/>
-        <w:rPr>
-          <w:rFonts w:ascii="Arial" w:hAnsi="Arial" w:cs="Arial"/>
-          <w:color w:val="808080" w:themeColor="background1" w:themeShade="80"/>
-        </w:rPr>
-      </w:pPr>
-      <w:r>
-        <w:rPr>
-          <w:rFonts w:ascii="Arial" w:hAnsi="Arial" w:cs="Arial"/>
-          <w:color w:val="808080" w:themeColor="background1" w:themeShade="80"/>
-        </w:rPr>
-        <w:t>(408) 406-1161</w:t>
-      </w:r>
-    </w:p>
-    <w:p>
-      <w:pPr>
-        <w:spacing w:line="240" w:lineRule="atLeast"/>
-        <w:rPr>
-          <w:rFonts w:ascii="Arial" w:hAnsi="Arial" w:cs="Arial"/>
-          <w:color w:val="808080" w:themeColor="background1" w:themeShade="80"/>
-        </w:rPr>
-      </w:pPr>
-    </w:p>
-    <w:p>
-      <w:pPr>
-        <w:spacing w:line="240" w:lineRule="atLeast"/>
-        <w:rPr>
-          <w:rFonts w:ascii="Arial" w:hAnsi="Arial" w:cs="Arial"/>
-        </w:rPr>
-      </w:pPr>
+        <w:t xml:space="preserve">Omlet Open Messaging Platform: Omlet Chat </w:t>
+      </w:r>
+      <w:r>
+        <w:rPr>
+          <w:rFonts w:ascii="Arial" w:hAnsi="Arial" w:cs="Arial"/>
+          <w:bCs/>
+          <w:color w:val="808080" w:themeColor="background1" w:themeShade="80"/>
+        </w:rPr>
+        <w:t>is built on a new standard known as the Omlet Open Messaging Platform that’s poised to disrupt the mobile messaging market.</w:t>
+      </w:r>
       <w:r>
         <w:rPr>
           <w:rFonts w:ascii="Arial" w:hAnsi="Arial" w:cs="Arial"/>
@@ -178,23 +183,6 @@
           <w:bCs/>
           <w:color w:val="808080" w:themeColor="background1" w:themeShade="80"/>
         </w:rPr>
-        <w:t xml:space="preserve">Omlet Open Messaging Platform: Omlet Chat </w:t>
-      </w:r>
-      <w:r>
-        <w:rPr>
-          <w:rFonts w:ascii="Arial" w:hAnsi="Arial" w:cs="Arial"/>
-          <w:bCs/>
-          <w:color w:val="808080" w:themeColor="background1" w:themeShade="80"/>
-        </w:rPr>
-        <w:t>is built on a new standard known as the Omlet Open Messaging Platform that’s poised to disrupt the mobile messaging market.</w:t>
-      </w:r>
-      <w:r>
-        <w:rPr>
-          <w:rFonts w:ascii="Arial" w:hAnsi="Arial" w:cs="Arial"/>
-          <w:b/>
-          <w:bCs/>
-          <w:color w:val="808080" w:themeColor="background1" w:themeShade="80"/>
-        </w:rPr>
         <w:t xml:space="preserve"> </w:t>
       </w:r>
       <w:r>
@@ -210,7 +198,7 @@
         </w:rPr>
         <w:t xml:space="preserve"> </w:t>
       </w:r>
-      <w:hyperlink r:id="rId6" w:history="1">
+      <w:hyperlink r:id="rId5" w:history="1">
         <w:r>
           <w:rPr>
             <w:rStyle w:val="Hyperlink"/>
@@ -268,7 +256,30 @@
           <w:rFonts w:ascii="Arial" w:hAnsi="Arial" w:cs="Arial"/>
           <w:color w:val="808080" w:themeColor="background1" w:themeShade="80"/>
         </w:rPr>
-        <w:t xml:space="preserve">Omlet Chat is just one of many apps that are being “hatched” by MobiSocial, a startup in incubation at the Stanford StartX program. Led by serial entrepreneur Monica Lam – a professor in the Computer Sciences Department at Stanford University – MobiSocial is the team behind the development of the Omlet Open Messaging Platform, a newstandard for mobile messaging applications that leverages the unique attributes of the phone to enable consumers to “share anything, with anyone, anywhere,” while owning the data they share. With an official launch date in Q1 2014 – where MobiSocial will unveil a number of innovations – MobiSocial is working closely with a wide range of device manufacturers, telecommunication carriers, and consumer data storage vendors that are looking to define and evolve the new Open Messaging marketplace. </w:t>
+        <w:t>Omlet Chat is just one of many apps that are being “hatched” by MobiSocial, a startup in incubation at the Stanford StartX program. Led by serial entrepreneur Monica Lam – a professor in the Computer Sciences Department at Stanford University – MobiSocial is the team behind the development of the Omlet Open Messaging Platform, a new</w:t>
+      </w:r>
+      <w:r>
+        <w:rPr>
+          <w:rFonts w:ascii="Arial" w:hAnsi="Arial" w:cs="Arial"/>
+          <w:color w:val="808080" w:themeColor="background1" w:themeShade="80"/>
+        </w:rPr>
+        <w:t xml:space="preserve"> </w:t>
+      </w:r>
+      <w:r>
+        <w:rPr>
+          <w:rFonts w:ascii="Arial" w:hAnsi="Arial" w:cs="Arial"/>
+          <w:color w:val="808080" w:themeColor="background1" w:themeShade="80"/>
+        </w:rPr>
+        <w:t>standard for mobile messaging applications that leverages the unique attributes of the phone to enable consumers to “share anything, with anyone, anywhere,” while owning the data they share. With an official launch date in Q1 2014 – where MobiSocial will unveil a number of innovations – MobiSocial is working closely with a wide range of de</w:t>
+      </w:r>
+      <w:bookmarkStart w:id="0" w:name="_GoBack"/>
+      <w:bookmarkEnd w:id="0"/>
+      <w:r>
+        <w:rPr>
+          <w:rFonts w:ascii="Arial" w:hAnsi="Arial" w:cs="Arial"/>
+          <w:color w:val="808080" w:themeColor="background1" w:themeShade="80"/>
+        </w:rPr>
+        <w:t xml:space="preserve">vice manufacturers, telecommunication carriers, and consumer data storage vendors that are looking to define and evolve the new Open Messaging marketplace. </w:t>
       </w:r>
     </w:p>
     <w:p>
@@ -388,7 +399,7 @@
 </file>
 
 <file path=word/numbering.xml><?xml version="1.0" encoding="utf-8"?>
-<w:numbering xmlns:wpc="http://schemas.microsoft.com/office/word/2010/wordprocessingCanvas" xmlns:mo="http://schemas.microsoft.com/office/mac/office/2008/main" xmlns:mc="http://schemas.openxmlformats.org/markup-compatibility/2006" xmlns:mv="urn:schemas-microsoft-com:mac:vml" xmlns:o="urn:schemas-microsoft-com:office:office" xmlns:r="http://schemas.openxmlformats.org/officeDocument/2006/relationships" xmlns:m="http://schemas.openxmlformats.org/officeDocument/2006/math" xmlns:v="urn:schemas-microsoft-com:vml" xmlns:wp14="http://schemas.microsoft.com/office/word/2010/wordprocessingDrawing" xmlns:wp="http://schemas.openxmlformats.org/drawingml/2006/wordprocessingDrawing" xmlns:w10="urn:schemas-microsoft-com:office:word" xmlns:w="http://schemas.openxmlformats.org/wordprocessingml/2006/main" xmlns:w14="http://schemas.microsoft.com/office/word/2010/wordml" xmlns:wpg="http://schemas.microsoft.com/office/word/2010/wordprocessingGroup" xmlns:wpi="http://schemas.microsoft.com/office/word/2010/wordprocessingInk" xmlns:wne="http://schemas.microsoft.com/office/word/2006/wordml" xmlns:wps="http://schemas.microsoft.com/office/word/2010/wordprocessingShape" mc:Ignorable="w14 wp14">
+<w:numbering xmlns:wpc="http://schemas.microsoft.com/office/word/2010/wordprocessingCanvas" xmlns:mc="http://schemas.openxmlformats.org/markup-compatibility/2006" xmlns:o="urn:schemas-microsoft-com:office:office" xmlns:r="http://schemas.openxmlformats.org/officeDocument/2006/relationships" xmlns:m="http://schemas.openxmlformats.org/officeDocument/2006/math" xmlns:v="urn:schemas-microsoft-com:vml" xmlns:wp14="http://schemas.microsoft.com/office/word/2010/wordprocessingDrawing" xmlns:wp="http://schemas.openxmlformats.org/drawingml/2006/wordprocessingDrawing" xmlns:w10="urn:schemas-microsoft-com:office:word" xmlns:w="http://schemas.openxmlformats.org/wordprocessingml/2006/main" xmlns:w14="http://schemas.microsoft.com/office/word/2010/wordml" xmlns:w15="http://schemas.microsoft.com/office/word/2012/wordml" xmlns:wpg="http://schemas.microsoft.com/office/word/2010/wordprocessingGroup" xmlns:wpi="http://schemas.microsoft.com/office/word/2010/wordprocessingInk" xmlns:wne="http://schemas.microsoft.com/office/word/2006/wordml" xmlns:wps="http://schemas.microsoft.com/office/word/2010/wordprocessingShape" mc:Ignorable="w14 w15 wp14">
   <w:abstractNum w:abstractNumId="0">
     <w:nsid w:val="00000001"/>
     <w:multiLevelType w:val="hybridMultilevel"/>
@@ -870,7 +881,7 @@
 </file>
 
 <file path=word/styles.xml><?xml version="1.0" encoding="utf-8"?>
-<w:styles xmlns:mc="http://schemas.openxmlformats.org/markup-compatibility/2006" xmlns:r="http://schemas.openxmlformats.org/officeDocument/2006/relationships" xmlns:w="http://schemas.openxmlformats.org/wordprocessingml/2006/main" xmlns:w14="http://schemas.microsoft.com/office/word/2010/wordml" mc:Ignorable="w14">
+<w:styles xmlns:mc="http://schemas.openxmlformats.org/markup-compatibility/2006" xmlns:r="http://schemas.openxmlformats.org/officeDocument/2006/relationships" xmlns:w="http://schemas.openxmlformats.org/wordprocessingml/2006/main" xmlns:w14="http://schemas.microsoft.com/office/word/2010/wordml" xmlns:w15="http://schemas.microsoft.com/office/word/2012/wordml" mc:Ignorable="w14 w15">
   <w:docDefaults>
     <w:rPrDefault>
       <w:rPr>
@@ -882,144 +893,369 @@
     </w:rPrDefault>
     <w:pPrDefault/>
   </w:docDefaults>
-  <w:latentStyles w:defLockedState="0" w:defUIPriority="99" w:defSemiHidden="1" w:defUnhideWhenUsed="1" w:defQFormat="0" w:count="276">
-    <w:lsdException w:name="Normal" w:semiHidden="0" w:uiPriority="0" w:unhideWhenUsed="0" w:qFormat="1"/>
-    <w:lsdException w:name="heading 1" w:semiHidden="0" w:uiPriority="9" w:unhideWhenUsed="0" w:qFormat="1"/>
-    <w:lsdException w:name="heading 2" w:uiPriority="9" w:qFormat="1"/>
-    <w:lsdException w:name="heading 3" w:uiPriority="9" w:qFormat="1"/>
-    <w:lsdException w:name="heading 4" w:uiPriority="9" w:qFormat="1"/>
-    <w:lsdException w:name="heading 5" w:uiPriority="9" w:qFormat="1"/>
-    <w:lsdException w:name="heading 6" w:uiPriority="9" w:qFormat="1"/>
-    <w:lsdException w:name="heading 7" w:uiPriority="9" w:qFormat="1"/>
-    <w:lsdException w:name="heading 8" w:uiPriority="9" w:qFormat="1"/>
-    <w:lsdException w:name="heading 9" w:uiPriority="9" w:qFormat="1"/>
-    <w:lsdException w:name="toc 1" w:uiPriority="39"/>
-    <w:lsdException w:name="toc 2" w:uiPriority="39"/>
-    <w:lsdException w:name="toc 3" w:uiPriority="39"/>
-    <w:lsdException w:name="toc 4" w:uiPriority="39"/>
-    <w:lsdException w:name="toc 5" w:uiPriority="39"/>
-    <w:lsdException w:name="toc 6" w:uiPriority="39"/>
-    <w:lsdException w:name="toc 7" w:uiPriority="39"/>
-    <w:lsdException w:name="toc 8" w:uiPriority="39"/>
-    <w:lsdException w:name="toc 9" w:uiPriority="39"/>
-    <w:lsdException w:name="caption" w:uiPriority="35" w:qFormat="1"/>
-    <w:lsdException w:name="Title" w:semiHidden="0" w:uiPriority="10" w:unhideWhenUsed="0" w:qFormat="1"/>
-    <w:lsdException w:name="Default Paragraph Font" w:uiPriority="1"/>
-    <w:lsdException w:name="Subtitle" w:semiHidden="0" w:uiPriority="11" w:unhideWhenUsed="0" w:qFormat="1"/>
-    <w:lsdException w:name="Strong" w:semiHidden="0" w:uiPriority="22" w:unhideWhenUsed="0" w:qFormat="1"/>
-    <w:lsdException w:name="Emphasis" w:semiHidden="0" w:uiPriority="20" w:unhideWhenUsed="0" w:qFormat="1"/>
-    <w:lsdException w:name="Table Grid" w:semiHidden="0" w:uiPriority="59" w:unhideWhenUsed="0"/>
-    <w:lsdException w:name="Placeholder Text" w:unhideWhenUsed="0"/>
-    <w:lsdException w:name="No Spacing" w:semiHidden="0" w:uiPriority="1" w:unhideWhenUsed="0" w:qFormat="1"/>
-    <w:lsdException w:name="Light Shading" w:semiHidden="0" w:uiPriority="60" w:unhideWhenUsed="0"/>
-    <w:lsdException w:name="Light List" w:semiHidden="0" w:uiPriority="61" w:unhideWhenUsed="0"/>
-    <w:lsdException w:name="Light Grid" w:semiHidden="0" w:uiPriority="62" w:unhideWhenUsed="0"/>
-    <w:lsdException w:name="Medium Shading 1" w:semiHidden="0" w:uiPriority="63" w:unhideWhenUsed="0"/>
-    <w:lsdException w:name="Medium Shading 2" w:semiHidden="0" w:uiPriority="64" w:unhideWhenUsed="0"/>
-    <w:lsdException w:name="Medium List 1" w:semiHidden="0" w:uiPriority="65" w:unhideWhenUsed="0"/>
-    <w:lsdException w:name="Medium List 2" w:semiHidden="0" w:uiPriority="66" w:unhideWhenUsed="0"/>
-    <w:lsdException w:name="Medium Grid 1" w:semiHidden="0" w:uiPriority="67" w:unhideWhenUsed="0"/>
-    <w:lsdException w:name="Medium Grid 2" w:semiHidden="0" w:uiPriority="68" w:unhideWhenUsed="0"/>
-    <w:lsdException w:name="Medium Grid 3" w:semiHidden="0" w:uiPriority="69" w:unhideWhenUsed="0"/>
-    <w:lsdException w:name="Dark List" w:semiHidden="0" w:uiPriority="70" w:unhideWhenUsed="0"/>
-    <w:lsdException w:name="Colorful Shading" w:semiHidden="0" w:uiPriority="71" w:unhideWhenUsed="0"/>
-    <w:lsdException w:name="Colorful List" w:semiHidden="0" w:uiPriority="72" w:unhideWhenUsed="0"/>
-    <w:lsdException w:name="Colorful Grid" w:semiHidden="0" w:uiPriority="73" w:unhideWhenUsed="0"/>
-    <w:lsdException w:name="Light Shading Accent 1" w:semiHidden="0" w:uiPriority="60" w:unhideWhenUsed="0"/>
-    <w:lsdException w:name="Light List Accent 1" w:semiHidden="0" w:uiPriority="61" w:unhideWhenUsed="0"/>
-    <w:lsdException w:name="Light Grid Accent 1" w:semiHidden="0" w:uiPriority="62" w:unhideWhenUsed="0"/>
-    <w:lsdException w:name="Medium Shading 1 Accent 1" w:semiHidden="0" w:uiPriority="63" w:unhideWhenUsed="0"/>
-    <w:lsdException w:name="Medium Shading 2 Accent 1" w:semiHidden="0" w:uiPriority="64" w:unhideWhenUsed="0"/>
-    <w:lsdException w:name="Medium List 1 Accent 1" w:semiHidden="0" w:uiPriority="65" w:unhideWhenUsed="0"/>
-    <w:lsdException w:name="Revision" w:unhideWhenUsed="0"/>
-    <w:lsdException w:name="List Paragraph" w:semiHidden="0" w:uiPriority="34" w:unhideWhenUsed="0" w:qFormat="1"/>
-    <w:lsdException w:name="Quote" w:semiHidden="0" w:uiPriority="29" w:unhideWhenUsed="0" w:qFormat="1"/>
-    <w:lsdException w:name="Intense Quote" w:semiHidden="0" w:uiPriority="30" w:unhideWhenUsed="0" w:qFormat="1"/>
-    <w:lsdException w:name="Medium List 2 Accent 1" w:semiHidden="0" w:uiPriority="66" w:unhideWhenUsed="0"/>
-    <w:lsdException w:name="Medium Grid 1 Accent 1" w:semiHidden="0" w:uiPriority="67" w:unhideWhenUsed="0"/>
-    <w:lsdException w:name="Medium Grid 2 Accent 1" w:semiHidden="0" w:uiPriority="68" w:unhideWhenUsed="0"/>
-    <w:lsdException w:name="Medium Grid 3 Accent 1" w:semiHidden="0" w:uiPriority="69" w:unhideWhenUsed="0"/>
-    <w:lsdException w:name="Dark List Accent 1" w:semiHidden="0" w:uiPriority="70" w:unhideWhenUsed="0"/>
-    <w:lsdException w:name="Colorful Shading Accent 1" w:semiHidden="0" w:uiPriority="71" w:unhideWhenUsed="0"/>
-    <w:lsdException w:name="Colorful List Accent 1" w:semiHidden="0" w:uiPriority="72" w:unhideWhenUsed="0"/>
-    <w:lsdException w:name="Colorful Grid Accent 1" w:semiHidden="0" w:uiPriority="73" w:unhideWhenUsed="0"/>
-    <w:lsdException w:name="Light Shading Accent 2" w:semiHidden="0" w:uiPriority="60" w:unhideWhenUsed="0"/>
-    <w:lsdException w:name="Light List Accent 2" w:semiHidden="0" w:uiPriority="61" w:unhideWhenUsed="0"/>
-    <w:lsdException w:name="Light Grid Accent 2" w:semiHidden="0" w:uiPriority="62" w:unhideWhenUsed="0"/>
-    <w:lsdException w:name="Medium Shading 1 Accent 2" w:semiHidden="0" w:uiPriority="63" w:unhideWhenUsed="0"/>
-    <w:lsdException w:name="Medium Shading 2 Accent 2" w:semiHidden="0" w:uiPriority="64" w:unhideWhenUsed="0"/>
-    <w:lsdException w:name="Medium List 1 Accent 2" w:semiHidden="0" w:uiPriority="65" w:unhideWhenUsed="0"/>
-    <w:lsdException w:name="Medium List 2 Accent 2" w:semiHidden="0" w:uiPriority="66" w:unhideWhenUsed="0"/>
-    <w:lsdException w:name="Medium Grid 1 Accent 2" w:semiHidden="0" w:uiPriority="67" w:unhideWhenUsed="0"/>
-    <w:lsdException w:name="Medium Grid 2 Accent 2" w:semiHidden="0" w:uiPriority="68" w:unhideWhenUsed="0"/>
-    <w:lsdException w:name="Medium Grid 3 Accent 2" w:semiHidden="0" w:uiPriority="69" w:unhideWhenUsed="0"/>
-    <w:lsdException w:name="Dark List Accent 2" w:semiHidden="0" w:uiPriority="70" w:unhideWhenUsed="0"/>
-    <w:lsdException w:name="Colorful Shading Accent 2" w:semiHidden="0" w:uiPriority="71" w:unhideWhenUsed="0"/>
-    <w:lsdException w:name="Colorful List Accent 2" w:semiHidden="0" w:uiPriority="72" w:unhideWhenUsed="0"/>
-    <w:lsdException w:name="Colorful Grid Accent 2" w:semiHidden="0" w:uiPriority="73" w:unhideWhenUsed="0"/>
-    <w:lsdException w:name="Light Shading Accent 3" w:semiHidden="0" w:uiPriority="60" w:unhideWhenUsed="0"/>
-    <w:lsdException w:name="Light List Accent 3" w:semiHidden="0" w:uiPriority="61" w:unhideWhenUsed="0"/>
-    <w:lsdException w:name="Light Grid Accent 3" w:semiHidden="0" w:uiPriority="62" w:unhideWhenUsed="0"/>
-    <w:lsdException w:name="Medium Shading 1 Accent 3" w:semiHidden="0" w:uiPriority="63" w:unhideWhenUsed="0"/>
-    <w:lsdException w:name="Medium Shading 2 Accent 3" w:semiHidden="0" w:uiPriority="64" w:unhideWhenUsed="0"/>
-    <w:lsdException w:name="Medium List 1 Accent 3" w:semiHidden="0" w:uiPriority="65" w:unhideWhenUsed="0"/>
-    <w:lsdException w:name="Medium List 2 Accent 3" w:semiHidden="0" w:uiPriority="66" w:unhideWhenUsed="0"/>
-    <w:lsdException w:name="Medium Grid 1 Accent 3" w:semiHidden="0" w:uiPriority="67" w:unhideWhenUsed="0"/>
-    <w:lsdException w:name="Medium Grid 2 Accent 3" w:semiHidden="0" w:uiPriority="68" w:unhideWhenUsed="0"/>
-    <w:lsdException w:name="Medium Grid 3 Accent 3" w:semiHidden="0" w:uiPriority="69" w:unhideWhenUsed="0"/>
-    <w:lsdException w:name="Dark List Accent 3" w:semiHidden="0" w:uiPriority="70" w:unhideWhenUsed="0"/>
-    <w:lsdException w:name="Colorful Shading Accent 3" w:semiHidden="0" w:uiPriority="71" w:unhideWhenUsed="0"/>
-    <w:lsdException w:name="Colorful List Accent 3" w:semiHidden="0" w:uiPriority="72" w:unhideWhenUsed="0"/>
-    <w:lsdException w:name="Colorful Grid Accent 3" w:semiHidden="0" w:uiPriority="73" w:unhideWhenUsed="0"/>
-    <w:lsdException w:name="Light Shading Accent 4" w:semiHidden="0" w:uiPriority="60" w:unhideWhenUsed="0"/>
-    <w:lsdException w:name="Light List Accent 4" w:semiHidden="0" w:uiPriority="61" w:unhideWhenUsed="0"/>
-    <w:lsdException w:name="Light Grid Accent 4" w:semiHidden="0" w:uiPriority="62" w:unhideWhenUsed="0"/>
-    <w:lsdException w:name="Medium Shading 1 Accent 4" w:semiHidden="0" w:uiPriority="63" w:unhideWhenUsed="0"/>
-    <w:lsdException w:name="Medium Shading 2 Accent 4" w:semiHidden="0" w:uiPriority="64" w:unhideWhenUsed="0"/>
-    <w:lsdException w:name="Medium List 1 Accent 4" w:semiHidden="0" w:uiPriority="65" w:unhideWhenUsed="0"/>
-    <w:lsdException w:name="Medium List 2 Accent 4" w:semiHidden="0" w:uiPriority="66" w:unhideWhenUsed="0"/>
-    <w:lsdException w:name="Medium Grid 1 Accent 4" w:semiHidden="0" w:uiPriority="67" w:unhideWhenUsed="0"/>
-    <w:lsdException w:name="Medium Grid 2 Accent 4" w:semiHidden="0" w:uiPriority="68" w:unhideWhenUsed="0"/>
-    <w:lsdException w:name="Medium Grid 3 Accent 4" w:semiHidden="0" w:uiPriority="69" w:unhideWhenUsed="0"/>
-    <w:lsdException w:name="Dark List Accent 4" w:semiHidden="0" w:uiPriority="70" w:unhideWhenUsed="0"/>
-    <w:lsdException w:name="Colorful Shading Accent 4" w:semiHidden="0" w:uiPriority="71" w:unhideWhenUsed="0"/>
-    <w:lsdException w:name="Colorful List Accent 4" w:semiHidden="0" w:uiPriority="72" w:unhideWhenUsed="0"/>
-    <w:lsdException w:name="Colorful Grid Accent 4" w:semiHidden="0" w:uiPriority="73" w:unhideWhenUsed="0"/>
-    <w:lsdException w:name="Light Shading Accent 5" w:semiHidden="0" w:uiPriority="60" w:unhideWhenUsed="0"/>
-    <w:lsdException w:name="Light List Accent 5" w:semiHidden="0" w:uiPriority="61" w:unhideWhenUsed="0"/>
-    <w:lsdException w:name="Light Grid Accent 5" w:semiHidden="0" w:uiPriority="62" w:unhideWhenUsed="0"/>
-    <w:lsdException w:name="Medium Shading 1 Accent 5" w:semiHidden="0" w:uiPriority="63" w:unhideWhenUsed="0"/>
-    <w:lsdException w:name="Medium Shading 2 Accent 5" w:semiHidden="0" w:uiPriority="64" w:unhideWhenUsed="0"/>
-    <w:lsdException w:name="Medium List 1 Accent 5" w:semiHidden="0" w:uiPriority="65" w:unhideWhenUsed="0"/>
-    <w:lsdException w:name="Medium List 2 Accent 5" w:semiHidden="0" w:uiPriority="66" w:unhideWhenUsed="0"/>
-    <w:lsdException w:name="Medium Grid 1 Accent 5" w:semiHidden="0" w:uiPriority="67" w:unhideWhenUsed="0"/>
-    <w:lsdException w:name="Medium Grid 2 Accent 5" w:semiHidden="0" w:uiPriority="68" w:unhideWhenUsed="0"/>
-    <w:lsdException w:name="Medium Grid 3 Accent 5" w:semiHidden="0" w:uiPriority="69" w:unhideWhenUsed="0"/>
-    <w:lsdException w:name="Dark List Accent 5" w:semiHidden="0" w:uiPriority="70" w:unhideWhenUsed="0"/>
-    <w:lsdException w:name="Colorful Shading Accent 5" w:semiHidden="0" w:uiPriority="71" w:unhideWhenUsed="0"/>
-    <w:lsdException w:name="Colorful List Accent 5" w:semiHidden="0" w:uiPriority="72" w:unhideWhenUsed="0"/>
-    <w:lsdException w:name="Colorful Grid Accent 5" w:semiHidden="0" w:uiPriority="73" w:unhideWhenUsed="0"/>
-    <w:lsdException w:name="Light Shading Accent 6" w:semiHidden="0" w:uiPriority="60" w:unhideWhenUsed="0"/>
-    <w:lsdException w:name="Light List Accent 6" w:semiHidden="0" w:uiPriority="61" w:unhideWhenUsed="0"/>
-    <w:lsdException w:name="Light Grid Accent 6" w:semiHidden="0" w:uiPriority="62" w:unhideWhenUsed="0"/>
-    <w:lsdException w:name="Medium Shading 1 Accent 6" w:semiHidden="0" w:uiPriority="63" w:unhideWhenUsed="0"/>
-    <w:lsdException w:name="Medium Shading 2 Accent 6" w:semiHidden="0" w:uiPriority="64" w:unhideWhenUsed="0"/>
-    <w:lsdException w:name="Medium List 1 Accent 6" w:semiHidden="0" w:uiPriority="65" w:unhideWhenUsed="0"/>
-    <w:lsdException w:name="Medium List 2 Accent 6" w:semiHidden="0" w:uiPriority="66" w:unhideWhenUsed="0"/>
-    <w:lsdException w:name="Medium Grid 1 Accent 6" w:semiHidden="0" w:uiPriority="67" w:unhideWhenUsed="0"/>
-    <w:lsdException w:name="Medium Grid 2 Accent 6" w:semiHidden="0" w:uiPriority="68" w:unhideWhenUsed="0"/>
-    <w:lsdException w:name="Medium Grid 3 Accent 6" w:semiHidden="0" w:uiPriority="69" w:unhideWhenUsed="0"/>
-    <w:lsdException w:name="Dark List Accent 6" w:semiHidden="0" w:uiPriority="70" w:unhideWhenUsed="0"/>
-    <w:lsdException w:name="Colorful Shading Accent 6" w:semiHidden="0" w:uiPriority="71" w:unhideWhenUsed="0"/>
-    <w:lsdException w:name="Colorful List Accent 6" w:semiHidden="0" w:uiPriority="72" w:unhideWhenUsed="0"/>
-    <w:lsdException w:name="Colorful Grid Accent 6" w:semiHidden="0" w:uiPriority="73" w:unhideWhenUsed="0"/>
-    <w:lsdException w:name="Subtle Emphasis" w:semiHidden="0" w:uiPriority="19" w:unhideWhenUsed="0" w:qFormat="1"/>
-    <w:lsdException w:name="Intense Emphasis" w:semiHidden="0" w:uiPriority="21" w:unhideWhenUsed="0" w:qFormat="1"/>
-    <w:lsdException w:name="Subtle Reference" w:semiHidden="0" w:uiPriority="31" w:unhideWhenUsed="0" w:qFormat="1"/>
-    <w:lsdException w:name="Intense Reference" w:semiHidden="0" w:uiPriority="32" w:unhideWhenUsed="0" w:qFormat="1"/>
-    <w:lsdException w:name="Book Title" w:semiHidden="0" w:uiPriority="33" w:unhideWhenUsed="0" w:qFormat="1"/>
-    <w:lsdException w:name="Bibliography" w:uiPriority="37"/>
-    <w:lsdException w:name="TOC Heading" w:uiPriority="39" w:qFormat="1"/>
+  <w:latentStyles w:defLockedState="0" w:defUIPriority="99" w:defSemiHidden="0" w:defUnhideWhenUsed="0" w:defQFormat="0" w:count="371">
+    <w:lsdException w:name="Normal" w:uiPriority="0" w:qFormat="1"/>
+    <w:lsdException w:name="heading 1" w:uiPriority="9" w:qFormat="1"/>
+    <w:lsdException w:name="heading 2" w:semiHidden="1" w:uiPriority="9" w:unhideWhenUsed="1" w:qFormat="1"/>
+    <w:lsdException w:name="heading 3" w:semiHidden="1" w:uiPriority="9" w:unhideWhenUsed="1" w:qFormat="1"/>
+    <w:lsdException w:name="heading 4" w:semiHidden="1" w:uiPriority="9" w:unhideWhenUsed="1" w:qFormat="1"/>
+    <w:lsdException w:name="heading 5" w:semiHidden="1" w:uiPriority="9" w:unhideWhenUsed="1" w:qFormat="1"/>
+    <w:lsdException w:name="heading 6" w:semiHidden="1" w:uiPriority="9" w:unhideWhenUsed="1" w:qFormat="1"/>
+    <w:lsdException w:name="heading 7" w:semiHidden="1" w:uiPriority="9" w:unhideWhenUsed="1" w:qFormat="1"/>
+    <w:lsdException w:name="heading 8" w:semiHidden="1" w:uiPriority="9" w:unhideWhenUsed="1" w:qFormat="1"/>
+    <w:lsdException w:name="heading 9" w:semiHidden="1" w:uiPriority="9" w:unhideWhenUsed="1" w:qFormat="1"/>
+    <w:lsdException w:name="index 1" w:semiHidden="1" w:unhideWhenUsed="1"/>
+    <w:lsdException w:name="index 2" w:semiHidden="1" w:unhideWhenUsed="1"/>
+    <w:lsdException w:name="index 3" w:semiHidden="1" w:unhideWhenUsed="1"/>
+    <w:lsdException w:name="index 4" w:semiHidden="1" w:unhideWhenUsed="1"/>
+    <w:lsdException w:name="index 5" w:semiHidden="1" w:unhideWhenUsed="1"/>
+    <w:lsdException w:name="index 6" w:semiHidden="1" w:unhideWhenUsed="1"/>
+    <w:lsdException w:name="index 7" w:semiHidden="1" w:unhideWhenUsed="1"/>
+    <w:lsdException w:name="index 8" w:semiHidden="1" w:unhideWhenUsed="1"/>
+    <w:lsdException w:name="index 9" w:semiHidden="1" w:unhideWhenUsed="1"/>
+    <w:lsdException w:name="toc 1" w:semiHidden="1" w:uiPriority="39" w:unhideWhenUsed="1"/>
+    <w:lsdException w:name="toc 2" w:semiHidden="1" w:uiPriority="39" w:unhideWhenUsed="1"/>
+    <w:lsdException w:name="toc 3" w:semiHidden="1" w:uiPriority="39" w:unhideWhenUsed="1"/>
+    <w:lsdException w:name="toc 4" w:semiHidden="1" w:uiPriority="39" w:unhideWhenUsed="1"/>
+    <w:lsdException w:name="toc 5" w:semiHidden="1" w:uiPriority="39" w:unhideWhenUsed="1"/>
+    <w:lsdException w:name="toc 6" w:semiHidden="1" w:uiPriority="39" w:unhideWhenUsed="1"/>
+    <w:lsdException w:name="toc 7" w:semiHidden="1" w:uiPriority="39" w:unhideWhenUsed="1"/>
+    <w:lsdException w:name="toc 8" w:semiHidden="1" w:uiPriority="39" w:unhideWhenUsed="1"/>
+    <w:lsdException w:name="toc 9" w:semiHidden="1" w:uiPriority="39" w:unhideWhenUsed="1"/>
+    <w:lsdException w:name="Normal Indent" w:semiHidden="1" w:unhideWhenUsed="1"/>
+    <w:lsdException w:name="footnote text" w:semiHidden="1" w:unhideWhenUsed="1"/>
+    <w:lsdException w:name="annotation text" w:semiHidden="1" w:unhideWhenUsed="1"/>
+    <w:lsdException w:name="header" w:semiHidden="1" w:unhideWhenUsed="1"/>
+    <w:lsdException w:name="footer" w:semiHidden="1" w:unhideWhenUsed="1"/>
+    <w:lsdException w:name="index heading" w:semiHidden="1" w:unhideWhenUsed="1"/>
+    <w:lsdException w:name="caption" w:semiHidden="1" w:uiPriority="35" w:unhideWhenUsed="1" w:qFormat="1"/>
+    <w:lsdException w:name="table of figures" w:semiHidden="1" w:unhideWhenUsed="1"/>
+    <w:lsdException w:name="envelope address" w:semiHidden="1" w:unhideWhenUsed="1"/>
+    <w:lsdException w:name="envelope return" w:semiHidden="1" w:unhideWhenUsed="1"/>
+    <w:lsdException w:name="footnote reference" w:semiHidden="1" w:unhideWhenUsed="1"/>
+    <w:lsdException w:name="annotation reference" w:semiHidden="1" w:unhideWhenUsed="1"/>
+    <w:lsdException w:name="line number" w:semiHidden="1" w:unhideWhenUsed="1"/>
+    <w:lsdException w:name="page number" w:semiHidden="1" w:unhideWhenUsed="1"/>
+    <w:lsdException w:name="endnote reference" w:semiHidden="1" w:unhideWhenUsed="1"/>
+    <w:lsdException w:name="endnote text" w:semiHidden="1" w:unhideWhenUsed="1"/>
+    <w:lsdException w:name="table of authorities" w:semiHidden="1" w:unhideWhenUsed="1"/>
+    <w:lsdException w:name="macro" w:semiHidden="1" w:unhideWhenUsed="1"/>
+    <w:lsdException w:name="toa heading" w:semiHidden="1" w:unhideWhenUsed="1"/>
+    <w:lsdException w:name="List" w:semiHidden="1" w:unhideWhenUsed="1"/>
+    <w:lsdException w:name="List Bullet" w:semiHidden="1" w:unhideWhenUsed="1"/>
+    <w:lsdException w:name="List Number" w:semiHidden="1" w:unhideWhenUsed="1"/>
+    <w:lsdException w:name="List 2" w:semiHidden="1" w:unhideWhenUsed="1"/>
+    <w:lsdException w:name="List 3" w:semiHidden="1" w:unhideWhenUsed="1"/>
+    <w:lsdException w:name="List 4" w:semiHidden="1" w:unhideWhenUsed="1"/>
+    <w:lsdException w:name="List 5" w:semiHidden="1" w:unhideWhenUsed="1"/>
+    <w:lsdException w:name="List Bullet 2" w:semiHidden="1" w:unhideWhenUsed="1"/>
+    <w:lsdException w:name="List Bullet 3" w:semiHidden="1" w:unhideWhenUsed="1"/>
+    <w:lsdException w:name="List Bullet 4" w:semiHidden="1" w:unhideWhenUsed="1"/>
+    <w:lsdException w:name="List Bullet 5" w:semiHidden="1" w:unhideWhenUsed="1"/>
+    <w:lsdException w:name="List Number 2" w:semiHidden="1" w:unhideWhenUsed="1"/>
+    <w:lsdException w:name="List Number 3" w:semiHidden="1" w:unhideWhenUsed="1"/>
+    <w:lsdException w:name="List Number 4" w:semiHidden="1" w:unhideWhenUsed="1"/>
+    <w:lsdException w:name="List Number 5" w:semiHidden="1" w:unhideWhenUsed="1"/>
+    <w:lsdException w:name="Title" w:uiPriority="10" w:qFormat="1"/>
+    <w:lsdException w:name="Closing" w:semiHidden="1" w:unhideWhenUsed="1"/>
+    <w:lsdException w:name="Signature" w:semiHidden="1" w:unhideWhenUsed="1"/>
+    <w:lsdException w:name="Default Paragraph Font" w:semiHidden="1" w:uiPriority="1" w:unhideWhenUsed="1"/>
+    <w:lsdException w:name="Body Text" w:semiHidden="1" w:unhideWhenUsed="1"/>
+    <w:lsdException w:name="Body Text Indent" w:semiHidden="1" w:unhideWhenUsed="1"/>
+    <w:lsdException w:name="List Continue" w:semiHidden="1" w:unhideWhenUsed="1"/>
+    <w:lsdException w:name="List Continue 2" w:semiHidden="1" w:unhideWhenUsed="1"/>
+    <w:lsdException w:name="List Continue 3" w:semiHidden="1" w:unhideWhenUsed="1"/>
+    <w:lsdException w:name="List Continue 4" w:semiHidden="1" w:unhideWhenUsed="1"/>
+    <w:lsdException w:name="List Continue 5" w:semiHidden="1" w:unhideWhenUsed="1"/>
+    <w:lsdException w:name="Message Header" w:semiHidden="1" w:unhideWhenUsed="1"/>
+    <w:lsdException w:name="Subtitle" w:uiPriority="11" w:qFormat="1"/>
+    <w:lsdException w:name="Salutation" w:semiHidden="1" w:unhideWhenUsed="1"/>
+    <w:lsdException w:name="Date" w:semiHidden="1" w:unhideWhenUsed="1"/>
+    <w:lsdException w:name="Body Text First Indent" w:semiHidden="1" w:unhideWhenUsed="1"/>
+    <w:lsdException w:name="Body Text First Indent 2" w:semiHidden="1" w:unhideWhenUsed="1"/>
+    <w:lsdException w:name="Note Heading" w:semiHidden="1" w:unhideWhenUsed="1"/>
+    <w:lsdException w:name="Body Text 2" w:semiHidden="1" w:unhideWhenUsed="1"/>
+    <w:lsdException w:name="Body Text 3" w:semiHidden="1" w:unhideWhenUsed="1"/>
+    <w:lsdException w:name="Body Text Indent 2" w:semiHidden="1" w:unhideWhenUsed="1"/>
+    <w:lsdException w:name="Body Text Indent 3" w:semiHidden="1" w:unhideWhenUsed="1"/>
+    <w:lsdException w:name="Block Text" w:semiHidden="1" w:unhideWhenUsed="1"/>
+    <w:lsdException w:name="Hyperlink" w:semiHidden="1" w:unhideWhenUsed="1"/>
+    <w:lsdException w:name="FollowedHyperlink" w:semiHidden="1" w:unhideWhenUsed="1"/>
+    <w:lsdException w:name="Strong" w:uiPriority="22" w:qFormat="1"/>
+    <w:lsdException w:name="Emphasis" w:uiPriority="20" w:qFormat="1"/>
+    <w:lsdException w:name="Document Map" w:semiHidden="1" w:unhideWhenUsed="1"/>
+    <w:lsdException w:name="Plain Text" w:semiHidden="1" w:unhideWhenUsed="1"/>
+    <w:lsdException w:name="E-mail Signature" w:semiHidden="1" w:unhideWhenUsed="1"/>
+    <w:lsdException w:name="HTML Top of Form" w:semiHidden="1" w:unhideWhenUsed="1"/>
+    <w:lsdException w:name="HTML Bottom of Form" w:semiHidden="1" w:unhideWhenUsed="1"/>
+    <w:lsdException w:name="Normal (Web)" w:semiHidden="1" w:unhideWhenUsed="1"/>
+    <w:lsdException w:name="HTML Acronym" w:semiHidden="1" w:unhideWhenUsed="1"/>
+    <w:lsdException w:name="HTML Address" w:semiHidden="1" w:unhideWhenUsed="1"/>
+    <w:lsdException w:name="HTML Cite" w:semiHidden="1" w:unhideWhenUsed="1"/>
+    <w:lsdException w:name="HTML Code" w:semiHidden="1" w:unhideWhenUsed="1"/>
+    <w:lsdException w:name="HTML Definition" w:semiHidden="1" w:unhideWhenUsed="1"/>
+    <w:lsdException w:name="HTML Keyboard" w:semiHidden="1" w:unhideWhenUsed="1"/>
+    <w:lsdException w:name="HTML Preformatted" w:semiHidden="1" w:unhideWhenUsed="1"/>
+    <w:lsdException w:name="HTML Sample" w:semiHidden="1" w:unhideWhenUsed="1"/>
+    <w:lsdException w:name="HTML Typewriter" w:semiHidden="1" w:unhideWhenUsed="1"/>
+    <w:lsdException w:name="HTML Variable" w:semiHidden="1" w:unhideWhenUsed="1"/>
+    <w:lsdException w:name="Normal Table" w:semiHidden="1" w:unhideWhenUsed="1"/>
+    <w:lsdException w:name="annotation subject" w:semiHidden="1" w:unhideWhenUsed="1"/>
+    <w:lsdException w:name="No List" w:semiHidden="1" w:unhideWhenUsed="1"/>
+    <w:lsdException w:name="Outline List 1" w:semiHidden="1" w:unhideWhenUsed="1"/>
+    <w:lsdException w:name="Outline List 2" w:semiHidden="1" w:unhideWhenUsed="1"/>
+    <w:lsdException w:name="Outline List 3" w:semiHidden="1" w:unhideWhenUsed="1"/>
+    <w:lsdException w:name="Table Simple 1" w:semiHidden="1" w:unhideWhenUsed="1"/>
+    <w:lsdException w:name="Table Simple 2" w:semiHidden="1" w:unhideWhenUsed="1"/>
+    <w:lsdException w:name="Table Simple 3" w:semiHidden="1" w:unhideWhenUsed="1"/>
+    <w:lsdException w:name="Table Classic 1" w:semiHidden="1" w:unhideWhenUsed="1"/>
+    <w:lsdException w:name="Table Classic 2" w:semiHidden="1" w:unhideWhenUsed="1"/>
+    <w:lsdException w:name="Table Classic 3" w:semiHidden="1" w:unhideWhenUsed="1"/>
+    <w:lsdException w:name="Table Classic 4" w:semiHidden="1" w:unhideWhenUsed="1"/>
+    <w:lsdException w:name="Table Colorful 1" w:semiHidden="1" w:unhideWhenUsed="1"/>
+    <w:lsdException w:name="Table Colorful 2" w:semiHidden="1" w:unhideWhenUsed="1"/>
+    <w:lsdException w:name="Table Colorful 3" w:semiHidden="1" w:unhideWhenUsed="1"/>
+    <w:lsdException w:name="Table Columns 1" w:semiHidden="1" w:unhideWhenUsed="1"/>
+    <w:lsdException w:name="Table Columns 2" w:semiHidden="1" w:unhideWhenUsed="1"/>
+    <w:lsdException w:name="Table Columns 3" w:semiHidden="1" w:unhideWhenUsed="1"/>
+    <w:lsdException w:name="Table Columns 4" w:semiHidden="1" w:unhideWhenUsed="1"/>
+    <w:lsdException w:name="Table Columns 5" w:semiHidden="1" w:unhideWhenUsed="1"/>
+    <w:lsdException w:name="Table Grid 1" w:semiHidden="1" w:unhideWhenUsed="1"/>
+    <w:lsdException w:name="Table Grid 2" w:semiHidden="1" w:unhideWhenUsed="1"/>
+    <w:lsdException w:name="Table Grid 3" w:semiHidden="1" w:unhideWhenUsed="1"/>
+    <w:lsdException w:name="Table Grid 4" w:semiHidden="1" w:unhideWhenUsed="1"/>
+    <w:lsdException w:name="Table Grid 5" w:semiHidden="1" w:unhideWhenUsed="1"/>
+    <w:lsdException w:name="Table Grid 6" w:semiHidden="1" w:unhideWhenUsed="1"/>
+    <w:lsdException w:name="Table Grid 7" w:semiHidden="1" w:unhideWhenUsed="1"/>
+    <w:lsdException w:name="Table Grid 8" w:semiHidden="1" w:unhideWhenUsed="1"/>
+    <w:lsdException w:name="Table List 1" w:semiHidden="1" w:unhideWhenUsed="1"/>
+    <w:lsdException w:name="Table List 2" w:semiHidden="1" w:unhideWhenUsed="1"/>
+    <w:lsdException w:name="Table List 3" w:semiHidden="1" w:unhideWhenUsed="1"/>
+    <w:lsdException w:name="Table List 4" w:semiHidden="1" w:unhideWhenUsed="1"/>
+    <w:lsdException w:name="Table List 5" w:semiHidden="1" w:unhideWhenUsed="1"/>
+    <w:lsdException w:name="Table List 6" w:semiHidden="1" w:unhideWhenUsed="1"/>
+    <w:lsdException w:name="Table List 7" w:semiHidden="1" w:unhideWhenUsed="1"/>
+    <w:lsdException w:name="Table List 8" w:semiHidden="1" w:unhideWhenUsed="1"/>
+    <w:lsdException w:name="Table 3D effects 1" w:semiHidden="1" w:unhideWhenUsed="1"/>
+    <w:lsdException w:name="Table 3D effects 2" w:semiHidden="1" w:unhideWhenUsed="1"/>
+    <w:lsdException w:name="Table 3D effects 3" w:semiHidden="1" w:unhideWhenUsed="1"/>
+    <w:lsdException w:name="Table Contemporary" w:semiHidden="1" w:unhideWhenUsed="1"/>
+    <w:lsdException w:name="Table Elegant" w:semiHidden="1" w:unhideWhenUsed="1"/>
+    <w:lsdException w:name="Table Professional" w:semiHidden="1" w:unhideWhenUsed="1"/>
+    <w:lsdException w:name="Table Subtle 1" w:semiHidden="1" w:unhideWhenUsed="1"/>
+    <w:lsdException w:name="Table Subtle 2" w:semiHidden="1" w:unhideWhenUsed="1"/>
+    <w:lsdException w:name="Table Web 1" w:semiHidden="1" w:unhideWhenUsed="1"/>
+    <w:lsdException w:name="Table Web 2" w:semiHidden="1" w:unhideWhenUsed="1"/>
+    <w:lsdException w:name="Table Web 3" w:semiHidden="1" w:unhideWhenUsed="1"/>
+    <w:lsdException w:name="Balloon Text" w:semiHidden="1" w:unhideWhenUsed="1"/>
+    <w:lsdException w:name="Table Grid" w:uiPriority="59"/>
+    <w:lsdException w:name="Table Theme" w:semiHidden="1" w:unhideWhenUsed="1"/>
+    <w:lsdException w:name="Placeholder Text" w:semiHidden="1"/>
+    <w:lsdException w:name="No Spacing" w:uiPriority="1" w:qFormat="1"/>
+    <w:lsdException w:name="Light Shading" w:uiPriority="60"/>
+    <w:lsdException w:name="Light List" w:uiPriority="61"/>
+    <w:lsdException w:name="Light Grid" w:uiPriority="62"/>
+    <w:lsdException w:name="Medium Shading 1" w:uiPriority="63"/>
+    <w:lsdException w:name="Medium Shading 2" w:uiPriority="64"/>
+    <w:lsdException w:name="Medium List 1" w:uiPriority="65"/>
+    <w:lsdException w:name="Medium List 2" w:uiPriority="66"/>
+    <w:lsdException w:name="Medium Grid 1" w:uiPriority="67"/>
+    <w:lsdException w:name="Medium Grid 2" w:uiPriority="68"/>
+    <w:lsdException w:name="Medium Grid 3" w:uiPriority="69"/>
+    <w:lsdException w:name="Dark List" w:uiPriority="70"/>
+    <w:lsdException w:name="Colorful Shading" w:uiPriority="71"/>
+    <w:lsdException w:name="Colorful List" w:uiPriority="72"/>
+    <w:lsdException w:name="Colorful Grid" w:uiPriority="73"/>
+    <w:lsdException w:name="Light Shading Accent 1" w:uiPriority="60"/>
+    <w:lsdException w:name="Light List Accent 1" w:uiPriority="61"/>
+    <w:lsdException w:name="Light Grid Accent 1" w:uiPriority="62"/>
+    <w:lsdException w:name="Medium Shading 1 Accent 1" w:uiPriority="63"/>
+    <w:lsdException w:name="Medium Shading 2 Accent 1" w:uiPriority="64"/>
+    <w:lsdException w:name="Medium List 1 Accent 1" w:uiPriority="65"/>
+    <w:lsdException w:name="Revision" w:semiHidden="1"/>
+    <w:lsdException w:name="List Paragraph" w:uiPriority="34" w:qFormat="1"/>
+    <w:lsdException w:name="Quote" w:uiPriority="29" w:qFormat="1"/>
+    <w:lsdException w:name="Intense Quote" w:uiPriority="30" w:qFormat="1"/>
+    <w:lsdException w:name="Medium List 2 Accent 1" w:uiPriority="66"/>
+    <w:lsdException w:name="Medium Grid 1 Accent 1" w:uiPriority="67"/>
+    <w:lsdException w:name="Medium Grid 2 Accent 1" w:uiPriority="68"/>
+    <w:lsdException w:name="Medium Grid 3 Accent 1" w:uiPriority="69"/>
+    <w:lsdException w:name="Dark List Accent 1" w:uiPriority="70"/>
+    <w:lsdException w:name="Colorful Shading Accent 1" w:uiPriority="71"/>
+    <w:lsdException w:name="Colorful List Accent 1" w:uiPriority="72"/>
+    <w:lsdException w:name="Colorful Grid Accent 1" w:uiPriority="73"/>
+    <w:lsdException w:name="Light Shading Accent 2" w:uiPriority="60"/>
+    <w:lsdException w:name="Light List Accent 2" w:uiPriority="61"/>
+    <w:lsdException w:name="Light Grid Accent 2" w:uiPriority="62"/>
+    <w:lsdException w:name="Medium Shading 1 Accent 2" w:uiPriority="63"/>
+    <w:lsdException w:name="Medium Shading 2 Accent 2" w:uiPriority="64"/>
+    <w:lsdException w:name="Medium List 1 Accent 2" w:uiPriority="65"/>
+    <w:lsdException w:name="Medium List 2 Accent 2" w:uiPriority="66"/>
+    <w:lsdException w:name="Medium Grid 1 Accent 2" w:uiPriority="67"/>
+    <w:lsdException w:name="Medium Grid 2 Accent 2" w:uiPriority="68"/>
+    <w:lsdException w:name="Medium Grid 3 Accent 2" w:uiPriority="69"/>
+    <w:lsdException w:name="Dark List Accent 2" w:uiPriority="70"/>
+    <w:lsdException w:name="Colorful Shading Accent 2" w:uiPriority="71"/>
+    <w:lsdException w:name="Colorful List Accent 2" w:uiPriority="72"/>
+    <w:lsdException w:name="Colorful Grid Accent 2" w:uiPriority="73"/>
+    <w:lsdException w:name="Light Shading Accent 3" w:uiPriority="60"/>
+    <w:lsdException w:name="Light List Accent 3" w:uiPriority="61"/>
+    <w:lsdException w:name="Light Grid Accent 3" w:uiPriority="62"/>
+    <w:lsdException w:name="Medium Shading 1 Accent 3" w:uiPriority="63"/>
+    <w:lsdException w:name="Medium Shading 2 Accent 3" w:uiPriority="64"/>
+    <w:lsdException w:name="Medium List 1 Accent 3" w:uiPriority="65"/>
+    <w:lsdException w:name="Medium List 2 Accent 3" w:uiPriority="66"/>
+    <w:lsdException w:name="Medium Grid 1 Accent 3" w:uiPriority="67"/>
+    <w:lsdException w:name="Medium Grid 2 Accent 3" w:uiPriority="68"/>
+    <w:lsdException w:name="Medium Grid 3 Accent 3" w:uiPriority="69"/>
+    <w:lsdException w:name="Dark List Accent 3" w:uiPriority="70"/>
+    <w:lsdException w:name="Colorful Shading Accent 3" w:uiPriority="71"/>
+    <w:lsdException w:name="Colorful List Accent 3" w:uiPriority="72"/>
+    <w:lsdException w:name="Colorful Grid Accent 3" w:uiPriority="73"/>
+    <w:lsdException w:name="Light Shading Accent 4" w:uiPriority="60"/>
+    <w:lsdException w:name="Light List Accent 4" w:uiPriority="61"/>
+    <w:lsdException w:name="Light Grid Accent 4" w:uiPriority="62"/>
+    <w:lsdException w:name="Medium Shading 1 Accent 4" w:uiPriority="63"/>
+    <w:lsdException w:name="Medium Shading 2 Accent 4" w:uiPriority="64"/>
+    <w:lsdException w:name="Medium List 1 Accent 4" w:uiPriority="65"/>
+    <w:lsdException w:name="Medium List 2 Accent 4" w:uiPriority="66"/>
+    <w:lsdException w:name="Medium Grid 1 Accent 4" w:uiPriority="67"/>
+    <w:lsdException w:name="Medium Grid 2 Accent 4" w:uiPriority="68"/>
+    <w:lsdException w:name="Medium Grid 3 Accent 4" w:uiPriority="69"/>
+    <w:lsdException w:name="Dark List Accent 4" w:uiPriority="70"/>
+    <w:lsdException w:name="Colorful Shading Accent 4" w:uiPriority="71"/>
+    <w:lsdException w:name="Colorful List Accent 4" w:uiPriority="72"/>
+    <w:lsdException w:name="Colorful Grid Accent 4" w:uiPriority="73"/>
+    <w:lsdException w:name="Light Shading Accent 5" w:uiPriority="60"/>
+    <w:lsdException w:name="Light List Accent 5" w:uiPriority="61"/>
+    <w:lsdException w:name="Light Grid Accent 5" w:uiPriority="62"/>
+    <w:lsdException w:name="Medium Shading 1 Accent 5" w:uiPriority="63"/>
+    <w:lsdException w:name="Medium Shading 2 Accent 5" w:uiPriority="64"/>
+    <w:lsdException w:name="Medium List 1 Accent 5" w:uiPriority="65"/>
+    <w:lsdException w:name="Medium List 2 Accent 5" w:uiPriority="66"/>
+    <w:lsdException w:name="Medium Grid 1 Accent 5" w:uiPriority="67"/>
+    <w:lsdException w:name="Medium Grid 2 Accent 5" w:uiPriority="68"/>
+    <w:lsdException w:name="Medium Grid 3 Accent 5" w:uiPriority="69"/>
+    <w:lsdException w:name="Dark List Accent 5" w:uiPriority="70"/>
+    <w:lsdException w:name="Colorful Shading Accent 5" w:uiPriority="71"/>
+    <w:lsdException w:name="Colorful List Accent 5" w:uiPriority="72"/>
+    <w:lsdException w:name="Colorful Grid Accent 5" w:uiPriority="73"/>
+    <w:lsdException w:name="Light Shading Accent 6" w:uiPriority="60"/>
+    <w:lsdException w:name="Light List Accent 6" w:uiPriority="61"/>
+    <w:lsdException w:name="Light Grid Accent 6" w:uiPriority="62"/>
+    <w:lsdException w:name="Medium Shading 1 Accent 6" w:uiPriority="63"/>
+    <w:lsdException w:name="Medium Shading 2 Accent 6" w:uiPriority="64"/>
+    <w:lsdException w:name="Medium List 1 Accent 6" w:uiPriority="65"/>
+    <w:lsdException w:name="Medium List 2 Accent 6" w:uiPriority="66"/>
+    <w:lsdException w:name="Medium Grid 1 Accent 6" w:uiPriority="67"/>
+    <w:lsdException w:name="Medium Grid 2 Accent 6" w:uiPriority="68"/>
+    <w:lsdException w:name="Medium Grid 3 Accent 6" w:uiPriority="69"/>
+    <w:lsdException w:name="Dark List Accent 6" w:uiPriority="70"/>
+    <w:lsdException w:name="Colorful Shading Accent 6" w:uiPriority="71"/>
+    <w:lsdException w:name="Colorful List Accent 6" w:uiPriority="72"/>
+    <w:lsdException w:name="Colorful Grid Accent 6" w:uiPriority="73"/>
+    <w:lsdException w:name="Subtle Emphasis" w:uiPriority="19" w:qFormat="1"/>
+    <w:lsdException w:name="Intense Emphasis" w:uiPriority="21" w:qFormat="1"/>
+    <w:lsdException w:name="Subtle Reference" w:uiPriority="31" w:qFormat="1"/>
+    <w:lsdException w:name="Intense Reference" w:uiPriority="32" w:qFormat="1"/>
+    <w:lsdException w:name="Book Title" w:uiPriority="33" w:qFormat="1"/>
+    <w:lsdException w:name="Bibliography" w:semiHidden="1" w:uiPriority="37" w:unhideWhenUsed="1"/>
+    <w:lsdException w:name="TOC Heading" w:semiHidden="1" w:uiPriority="39" w:unhideWhenUsed="1" w:qFormat="1"/>
+    <w:lsdException w:name="Grid Table 4" w:uiPriority="49"/>
+    <w:lsdException w:name="Grid Table 5 Dark" w:uiPriority="50"/>
+    <w:lsdException w:name="Grid Table 6 Colorful" w:uiPriority="51"/>
+    <w:lsdException w:name="Grid Table 7 Colorful" w:uiPriority="52"/>
+    <w:lsdException w:name="Grid Table 1 Light Accent 1" w:uiPriority="46"/>
+    <w:lsdException w:name="Grid Table 2 Accent 1" w:uiPriority="47"/>
+    <w:lsdException w:name="Grid Table 3 Accent 1" w:uiPriority="48"/>
+    <w:lsdException w:name="Grid Table 4 Accent 1" w:uiPriority="49"/>
+    <w:lsdException w:name="Grid Table 5 Dark Accent 1" w:uiPriority="50"/>
+    <w:lsdException w:name="Grid Table 6 Colorful Accent 1" w:uiPriority="51"/>
+    <w:lsdException w:name="Grid Table 7 Colorful Accent 1" w:uiPriority="52"/>
+    <w:lsdException w:name="Grid Table 1 Light Accent 2" w:uiPriority="46"/>
+    <w:lsdException w:name="Grid Table 2 Accent 2" w:uiPriority="47"/>
+    <w:lsdException w:name="Grid Table 3 Accent 2" w:uiPriority="48"/>
+    <w:lsdException w:name="Grid Table 4 Accent 2" w:uiPriority="49"/>
+    <w:lsdException w:name="Grid Table 5 Dark Accent 2" w:uiPriority="50"/>
+    <w:lsdException w:name="Grid Table 6 Colorful Accent 2" w:uiPriority="51"/>
+    <w:lsdException w:name="Grid Table 7 Colorful Accent 2" w:uiPriority="52"/>
+    <w:lsdException w:name="Grid Table 1 Light Accent 3" w:uiPriority="46"/>
+    <w:lsdException w:name="Grid Table 2 Accent 3" w:uiPriority="47"/>
+    <w:lsdException w:name="Grid Table 3 Accent 3" w:uiPriority="48"/>
+    <w:lsdException w:name="Grid Table 4 Accent 3" w:uiPriority="49"/>
+    <w:lsdException w:name="Grid Table 5 Dark Accent 3" w:uiPriority="50"/>
+    <w:lsdException w:name="Grid Table 6 Colorful Accent 3" w:uiPriority="51"/>
+    <w:lsdException w:name="Grid Table 7 Colorful Accent 3" w:uiPriority="52"/>
+    <w:lsdException w:name="Grid Table 1 Light Accent 4" w:uiPriority="46"/>
+    <w:lsdException w:name="Grid Table 2 Accent 4" w:uiPriority="47"/>
+    <w:lsdException w:name="Grid Table 3 Accent 4" w:uiPriority="48"/>
+    <w:lsdException w:name="Grid Table 4 Accent 4" w:uiPriority="49"/>
+    <w:lsdException w:name="Grid Table 5 Dark Accent 4" w:uiPriority="50"/>
+    <w:lsdException w:name="Grid Table 6 Colorful Accent 4" w:uiPriority="51"/>
+    <w:lsdException w:name="Grid Table 7 Colorful Accent 4" w:uiPriority="52"/>
+    <w:lsdException w:name="Grid Table 1 Light Accent 5" w:uiPriority="46"/>
+    <w:lsdException w:name="Grid Table 2 Accent 5" w:uiPriority="47"/>
+    <w:lsdException w:name="Grid Table 3 Accent 5" w:uiPriority="48"/>
+    <w:lsdException w:name="Grid Table 4 Accent 5" w:uiPriority="49"/>
+    <w:lsdException w:name="Grid Table 5 Dark Accent 5" w:uiPriority="50"/>
+    <w:lsdException w:name="Grid Table 6 Colorful Accent 5" w:uiPriority="51"/>
+    <w:lsdException w:name="Grid Table 7 Colorful Accent 5" w:uiPriority="52"/>
+    <w:lsdException w:name="Grid Table 1 Light Accent 6" w:uiPriority="46"/>
+    <w:lsdException w:name="Grid Table 2 Accent 6" w:uiPriority="47"/>
+    <w:lsdException w:name="Grid Table 3 Accent 6" w:uiPriority="48"/>
+    <w:lsdException w:name="Grid Table 4 Accent 6" w:uiPriority="49"/>
+    <w:lsdException w:name="Grid Table 5 Dark Accent 6" w:uiPriority="50"/>
+    <w:lsdException w:name="Grid Table 6 Colorful Accent 6" w:uiPriority="51"/>
+    <w:lsdException w:name="Grid Table 7 Colorful Accent 6" w:uiPriority="52"/>
+    <w:lsdException w:name="List Table 1 Light" w:uiPriority="46"/>
+    <w:lsdException w:name="List Table 2" w:uiPriority="47"/>
+    <w:lsdException w:name="List Table 3" w:uiPriority="48"/>
+    <w:lsdException w:name="List Table 4" w:uiPriority="49"/>
+    <w:lsdException w:name="List Table 5 Dark" w:uiPriority="50"/>
+    <w:lsdException w:name="List Table 6 Colorful" w:uiPriority="51"/>
+    <w:lsdException w:name="List Table 7 Colorful" w:uiPriority="52"/>
+    <w:lsdException w:name="List Table 1 Light Accent 1" w:uiPriority="46"/>
+    <w:lsdException w:name="List Table 2 Accent 1" w:uiPriority="47"/>
+    <w:lsdException w:name="List Table 3 Accent 1" w:uiPriority="48"/>
+    <w:lsdException w:name="List Table 4 Accent 1" w:uiPriority="49"/>
+    <w:lsdException w:name="List Table 5 Dark Accent 1" w:uiPriority="50"/>
+    <w:lsdException w:name="List Table 6 Colorful Accent 1" w:uiPriority="51"/>
+    <w:lsdException w:name="List Table 7 Colorful Accent 1" w:uiPriority="52"/>
+    <w:lsdException w:name="List Table 1 Light Accent 2" w:uiPriority="46"/>
+    <w:lsdException w:name="List Table 2 Accent 2" w:uiPriority="47"/>
+    <w:lsdException w:name="List Table 3 Accent 2" w:uiPriority="48"/>
+    <w:lsdException w:name="List Table 4 Accent 2" w:uiPriority="49"/>
+    <w:lsdException w:name="List Table 5 Dark Accent 2" w:uiPriority="50"/>
+    <w:lsdException w:name="List Table 6 Colorful Accent 2" w:uiPriority="51"/>
+    <w:lsdException w:name="List Table 7 Colorful Accent 2" w:uiPriority="52"/>
+    <w:lsdException w:name="List Table 1 Light Accent 3" w:uiPriority="46"/>
+    <w:lsdException w:name="List Table 2 Accent 3" w:uiPriority="47"/>
+    <w:lsdException w:name="List Table 3 Accent 3" w:uiPriority="48"/>
+    <w:lsdException w:name="List Table 4 Accent 3" w:uiPriority="49"/>
+    <w:lsdException w:name="List Table 5 Dark Accent 3" w:uiPriority="50"/>
+    <w:lsdException w:name="List Table 6 Colorful Accent 3" w:uiPriority="51"/>
+    <w:lsdException w:name="List Table 7 Colorful Accent 3" w:uiPriority="52"/>
+    <w:lsdException w:name="List Table 1 Light Accent 4" w:uiPriority="46"/>
+    <w:lsdException w:name="List Table 2 Accent 4" w:uiPriority="47"/>
+    <w:lsdException w:name="List Table 3 Accent 4" w:uiPriority="48"/>
+    <w:lsdException w:name="List Table 4 Accent 4" w:uiPriority="49"/>
+    <w:lsdException w:name="List Table 5 Dark Accent 4" w:uiPriority="50"/>
+    <w:lsdException w:name="List Table 6 Colorful Accent 4" w:uiPriority="51"/>
+    <w:lsdException w:name="List Table 7 Colorful Accent 4" w:uiPriority="52"/>
+    <w:lsdException w:name="List Table 1 Light Accent 5" w:uiPriority="46"/>
+    <w:lsdException w:name="List Table 2 Accent 5" w:uiPriority="47"/>
+    <w:lsdException w:name="List Table 3 Accent 5" w:uiPriority="48"/>
+    <w:lsdException w:name="List Table 4 Accent 5" w:uiPriority="49"/>
+    <w:lsdException w:name="List Table 5 Dark Accent 5" w:uiPriority="50"/>
+    <w:lsdException w:name="List Table 6 Colorful Accent 5" w:uiPriority="51"/>
+    <w:lsdException w:name="List Table 7 Colorful Accent 5" w:uiPriority="52"/>
+    <w:lsdException w:name="List Table 1 Light Accent 6" w:uiPriority="46"/>
+    <w:lsdException w:name="List Table 2 Accent 6" w:uiPriority="47"/>
+    <w:lsdException w:name="List Table 3 Accent 6" w:uiPriority="48"/>
+    <w:lsdException w:name="List Table 4 Accent 6" w:uiPriority="49"/>
+    <w:lsdException w:name="List Table 5 Dark Accent 6" w:uiPriority="50"/>
+    <w:lsdException w:name="List Table 6 Colorful Accent 6" w:uiPriority="51"/>
+    <w:lsdException w:name="List Table 7 Colorful Accent 6" w:uiPriority="52"/>
   </w:latentStyles>
   <w:style w:type="paragraph" w:default="1" w:styleId="Normal">
     <w:name w:val="Normal"/>
@@ -1163,302 +1399,71 @@
       <w:u w:val="single"/>
     </w:rPr>
   </w:style>
-</w:styles>
-</file>
-
-<file path=word/stylesWithEffects.xml><?xml version="1.0" encoding="utf-8"?>
-<w:styles xmlns:wpc="http://schemas.microsoft.com/office/word/2010/wordprocessingCanvas" xmlns:mo="http://schemas.microsoft.com/office/mac/office/2008/main" xmlns:mc="http://schemas.openxmlformats.org/markup-compatibility/2006" xmlns:mv="urn:schemas-microsoft-com:mac:vml" xmlns:o="urn:schemas-microsoft-com:office:office" xmlns:r="http://schemas.openxmlformats.org/officeDocument/2006/relationships" xmlns:m="http://schemas.openxmlformats.org/officeDocument/2006/math" xmlns:v="urn:schemas-microsoft-com:vml" xmlns:wp14="http://schemas.microsoft.com/office/word/2010/wordprocessingDrawing" xmlns:wp="http://schemas.openxmlformats.org/drawingml/2006/wordprocessingDrawing" xmlns:w10="urn:schemas-microsoft-com:office:word" xmlns:w="http://schemas.openxmlformats.org/wordprocessingml/2006/main" xmlns:w14="http://schemas.microsoft.com/office/word/2010/wordml" xmlns:wpg="http://schemas.microsoft.com/office/word/2010/wordprocessingGroup" xmlns:wpi="http://schemas.microsoft.com/office/word/2010/wordprocessingInk" xmlns:wne="http://schemas.microsoft.com/office/word/2006/wordml" xmlns:wps="http://schemas.microsoft.com/office/word/2010/wordprocessingShape" mc:Ignorable="w14 wp14">
-  <w:docDefaults>
-    <w:rPrDefault>
-      <w:rPr>
-        <w:rFonts w:asciiTheme="minorHAnsi" w:eastAsiaTheme="minorEastAsia" w:hAnsiTheme="minorHAnsi" w:cstheme="minorBidi"/>
-        <w:sz w:val="24"/>
-        <w:szCs w:val="24"/>
-        <w:lang w:val="en-US" w:eastAsia="en-US" w:bidi="ar-SA"/>
-      </w:rPr>
-    </w:rPrDefault>
-    <w:pPrDefault/>
-  </w:docDefaults>
-  <w:latentStyles w:defLockedState="0" w:defUIPriority="99" w:defSemiHidden="1" w:defUnhideWhenUsed="1" w:defQFormat="0" w:count="276">
-    <w:lsdException w:name="Normal" w:semiHidden="0" w:uiPriority="0" w:unhideWhenUsed="0" w:qFormat="1"/>
-    <w:lsdException w:name="heading 1" w:semiHidden="0" w:uiPriority="9" w:unhideWhenUsed="0" w:qFormat="1"/>
-    <w:lsdException w:name="heading 2" w:uiPriority="9" w:qFormat="1"/>
-    <w:lsdException w:name="heading 3" w:uiPriority="9" w:qFormat="1"/>
-    <w:lsdException w:name="heading 4" w:uiPriority="9" w:qFormat="1"/>
-    <w:lsdException w:name="heading 5" w:uiPriority="9" w:qFormat="1"/>
-    <w:lsdException w:name="heading 6" w:uiPriority="9" w:qFormat="1"/>
-    <w:lsdException w:name="heading 7" w:uiPriority="9" w:qFormat="1"/>
-    <w:lsdException w:name="heading 8" w:uiPriority="9" w:qFormat="1"/>
-    <w:lsdException w:name="heading 9" w:uiPriority="9" w:qFormat="1"/>
-    <w:lsdException w:name="toc 1" w:uiPriority="39"/>
-    <w:lsdException w:name="toc 2" w:uiPriority="39"/>
-    <w:lsdException w:name="toc 3" w:uiPriority="39"/>
-    <w:lsdException w:name="toc 4" w:uiPriority="39"/>
-    <w:lsdException w:name="toc 5" w:uiPriority="39"/>
-    <w:lsdException w:name="toc 6" w:uiPriority="39"/>
-    <w:lsdException w:name="toc 7" w:uiPriority="39"/>
-    <w:lsdException w:name="toc 8" w:uiPriority="39"/>
-    <w:lsdException w:name="toc 9" w:uiPriority="39"/>
-    <w:lsdException w:name="caption" w:uiPriority="35" w:qFormat="1"/>
-    <w:lsdException w:name="Title" w:semiHidden="0" w:uiPriority="10" w:unhideWhenUsed="0" w:qFormat="1"/>
-    <w:lsdException w:name="Default Paragraph Font" w:uiPriority="1"/>
-    <w:lsdException w:name="Subtitle" w:semiHidden="0" w:uiPriority="11" w:unhideWhenUsed="0" w:qFormat="1"/>
-    <w:lsdException w:name="Strong" w:semiHidden="0" w:uiPriority="22" w:unhideWhenUsed="0" w:qFormat="1"/>
-    <w:lsdException w:name="Emphasis" w:semiHidden="0" w:uiPriority="20" w:unhideWhenUsed="0" w:qFormat="1"/>
-    <w:lsdException w:name="Table Grid" w:semiHidden="0" w:uiPriority="59" w:unhideWhenUsed="0"/>
-    <w:lsdException w:name="Placeholder Text" w:unhideWhenUsed="0"/>
-    <w:lsdException w:name="No Spacing" w:semiHidden="0" w:uiPriority="1" w:unhideWhenUsed="0" w:qFormat="1"/>
-    <w:lsdException w:name="Light Shading" w:semiHidden="0" w:uiPriority="60" w:unhideWhenUsed="0"/>
-    <w:lsdException w:name="Light List" w:semiHidden="0" w:uiPriority="61" w:unhideWhenUsed="0"/>
-    <w:lsdException w:name="Light Grid" w:semiHidden="0" w:uiPriority="62" w:unhideWhenUsed="0"/>
-    <w:lsdException w:name="Medium Shading 1" w:semiHidden="0" w:uiPriority="63" w:unhideWhenUsed="0"/>
-    <w:lsdException w:name="Medium Shading 2" w:semiHidden="0" w:uiPriority="64" w:unhideWhenUsed="0"/>
-    <w:lsdException w:name="Medium List 1" w:semiHidden="0" w:uiPriority="65" w:unhideWhenUsed="0"/>
-    <w:lsdException w:name="Medium List 2" w:semiHidden="0" w:uiPriority="66" w:unhideWhenUsed="0"/>
-    <w:lsdException w:name="Medium Grid 1" w:semiHidden="0" w:uiPriority="67" w:unhideWhenUsed="0"/>
-    <w:lsdException w:name="Medium Grid 2" w:semiHidden="0" w:uiPriority="68" w:unhideWhenUsed="0"/>
-    <w:lsdException w:name="Medium Grid 3" w:semiHidden="0" w:uiPriority="69" w:unhideWhenUsed="0"/>
-    <w:lsdException w:name="Dark List" w:semiHidden="0" w:uiPriority="70" w:unhideWhenUsed="0"/>
-    <w:lsdException w:name="Colorful Shading" w:semiHidden="0" w:uiPriority="71" w:unhideWhenUsed="0"/>
-    <w:lsdException w:name="Colorful List" w:semiHidden="0" w:uiPriority="72" w:unhideWhenUsed="0"/>
-    <w:lsdException w:name="Colorful Grid" w:semiHidden="0" w:uiPriority="73" w:unhideWhenUsed="0"/>
-    <w:lsdException w:name="Light Shading Accent 1" w:semiHidden="0" w:uiPriority="60" w:unhideWhenUsed="0"/>
-    <w:lsdException w:name="Light List Accent 1" w:semiHidden="0" w:uiPriority="61" w:unhideWhenUsed="0"/>
-    <w:lsdException w:name="Light Grid Accent 1" w:semiHidden="0" w:uiPriority="62" w:unhideWhenUsed="0"/>
-    <w:lsdException w:name="Medium Shading 1 Accent 1" w:semiHidden="0" w:uiPriority="63" w:unhideWhenUsed="0"/>
-    <w:lsdException w:name="Medium Shading 2 Accent 1" w:semiHidden="0" w:uiPriority="64" w:unhideWhenUsed="0"/>
-    <w:lsdException w:name="Medium List 1 Accent 1" w:semiHidden="0" w:uiPriority="65" w:unhideWhenUsed="0"/>
-    <w:lsdException w:name="Revision" w:unhideWhenUsed="0"/>
-    <w:lsdException w:name="List Paragraph" w:semiHidden="0" w:uiPriority="34" w:unhideWhenUsed="0" w:qFormat="1"/>
-    <w:lsdException w:name="Quote" w:semiHidden="0" w:uiPriority="29" w:unhideWhenUsed="0" w:qFormat="1"/>
-    <w:lsdException w:name="Intense Quote" w:semiHidden="0" w:uiPriority="30" w:unhideWhenUsed="0" w:qFormat="1"/>
-    <w:lsdException w:name="Medium List 2 Accent 1" w:semiHidden="0" w:uiPriority="66" w:unhideWhenUsed="0"/>
-    <w:lsdException w:name="Medium Grid 1 Accent 1" w:semiHidden="0" w:uiPriority="67" w:unhideWhenUsed="0"/>
-    <w:lsdException w:name="Medium Grid 2 Accent 1" w:semiHidden="0" w:uiPriority="68" w:unhideWhenUsed="0"/>
-    <w:lsdException w:name="Medium Grid 3 Accent 1" w:semiHidden="0" w:uiPriority="69" w:unhideWhenUsed="0"/>
-    <w:lsdException w:name="Dark List Accent 1" w:semiHidden="0" w:uiPriority="70" w:unhideWhenUsed="0"/>
-    <w:lsdException w:name="Colorful Shading Accent 1" w:semiHidden="0" w:uiPriority="71" w:unhideWhenUsed="0"/>
-    <w:lsdException w:name="Colorful List Accent 1" w:semiHidden="0" w:uiPriority="72" w:unhideWhenUsed="0"/>
-    <w:lsdException w:name="Colorful Grid Accent 1" w:semiHidden="0" w:uiPriority="73" w:unhideWhenUsed="0"/>
-    <w:lsdException w:name="Light Shading Accent 2" w:semiHidden="0" w:uiPriority="60" w:unhideWhenUsed="0"/>
-    <w:lsdException w:name="Light List Accent 2" w:semiHidden="0" w:uiPriority="61" w:unhideWhenUsed="0"/>
-    <w:lsdException w:name="Light Grid Accent 2" w:semiHidden="0" w:uiPriority="62" w:unhideWhenUsed="0"/>
-    <w:lsdException w:name="Medium Shading 1 Accent 2" w:semiHidden="0" w:uiPriority="63" w:unhideWhenUsed="0"/>
-    <w:lsdException w:name="Medium Shading 2 Accent 2" w:semiHidden="0" w:uiPriority="64" w:unhideWhenUsed="0"/>
-    <w:lsdException w:name="Medium List 1 Accent 2" w:semiHidden="0" w:uiPriority="65" w:unhideWhenUsed="0"/>
-    <w:lsdException w:name="Medium List 2 Accent 2" w:semiHidden="0" w:uiPriority="66" w:unhideWhenUsed="0"/>
-    <w:lsdException w:name="Medium Grid 1 Accent 2" w:semiHidden="0" w:uiPriority="67" w:unhideWhenUsed="0"/>
-    <w:lsdException w:name="Medium Grid 2 Accent 2" w:semiHidden="0" w:uiPriority="68" w:unhideWhenUsed="0"/>
-    <w:lsdException w:name="Medium Grid 3 Accent 2" w:semiHidden="0" w:uiPriority="69" w:unhideWhenUsed="0"/>
-    <w:lsdException w:name="Dark List Accent 2" w:semiHidden="0" w:uiPriority="70" w:unhideWhenUsed="0"/>
-    <w:lsdException w:name="Colorful Shading Accent 2" w:semiHidden="0" w:uiPriority="71" w:unhideWhenUsed="0"/>
-    <w:lsdException w:name="Colorful List Accent 2" w:semiHidden="0" w:uiPriority="72" w:unhideWhenUsed="0"/>
-    <w:lsdException w:name="Colorful Grid Accent 2" w:semiHidden="0" w:uiPriority="73" w:unhideWhenUsed="0"/>
-    <w:lsdException w:name="Light Shading Accent 3" w:semiHidden="0" w:uiPriority="60" w:unhideWhenUsed="0"/>
-    <w:lsdException w:name="Light List Accent 3" w:semiHidden="0" w:uiPriority="61" w:unhideWhenUsed="0"/>
-    <w:lsdException w:name="Light Grid Accent 3" w:semiHidden="0" w:uiPriority="62" w:unhideWhenUsed="0"/>
-    <w:lsdException w:name="Medium Shading 1 Accent 3" w:semiHidden="0" w:uiPriority="63" w:unhideWhenUsed="0"/>
-    <w:lsdException w:name="Medium Shading 2 Accent 3" w:semiHidden="0" w:uiPriority="64" w:unhideWhenUsed="0"/>
-    <w:lsdException w:name="Medium List 1 Accent 3" w:semiHidden="0" w:uiPriority="65" w:unhideWhenUsed="0"/>
-    <w:lsdException w:name="Medium List 2 Accent 3" w:semiHidden="0" w:uiPriority="66" w:unhideWhenUsed="0"/>
-    <w:lsdException w:name="Medium Grid 1 Accent 3" w:semiHidden="0" w:uiPriority="67" w:unhideWhenUsed="0"/>
-    <w:lsdException w:name="Medium Grid 2 Accent 3" w:semiHidden="0" w:uiPriority="68" w:unhideWhenUsed="0"/>
-    <w:lsdException w:name="Medium Grid 3 Accent 3" w:semiHidden="0" w:uiPriority="69" w:unhideWhenUsed="0"/>
-    <w:lsdException w:name="Dark List Accent 3" w:semiHidden="0" w:uiPriority="70" w:unhideWhenUsed="0"/>
-    <w:lsdException w:name="Colorful Shading Accent 3" w:semiHidden="0" w:uiPriority="71" w:unhideWhenUsed="0"/>
-    <w:lsdException w:name="Colorful List Accent 3" w:semiHidden="0" w:uiPriority="72" w:unhideWhenUsed="0"/>
-    <w:lsdException w:name="Colorful Grid Accent 3" w:semiHidden="0" w:uiPriority="73" w:unhideWhenUsed="0"/>
-    <w:lsdException w:name="Light Shading Accent 4" w:semiHidden="0" w:uiPriority="60" w:unhideWhenUsed="0"/>
-    <w:lsdException w:name="Light List Accent 4" w:semiHidden="0" w:uiPriority="61" w:unhideWhenUsed="0"/>
-    <w:lsdException w:name="Light Grid Accent 4" w:semiHidden="0" w:uiPriority="62" w:unhideWhenUsed="0"/>
-    <w:lsdException w:name="Medium Shading 1 Accent 4" w:semiHidden="0" w:uiPriority="63" w:unhideWhenUsed="0"/>
-    <w:lsdException w:name="Medium Shading 2 Accent 4" w:semiHidden="0" w:uiPriority="64" w:unhideWhenUsed="0"/>
-    <w:lsdException w:name="Medium List 1 Accent 4" w:semiHidden="0" w:uiPriority="65" w:unhideWhenUsed="0"/>
-    <w:lsdException w:name="Medium List 2 Accent 4" w:semiHidden="0" w:uiPriority="66" w:unhideWhenUsed="0"/>
-    <w:lsdException w:name="Medium Grid 1 Accent 4" w:semiHidden="0" w:uiPriority="67" w:unhideWhenUsed="0"/>
-    <w:lsdException w:name="Medium Grid 2 Accent 4" w:semiHidden="0" w:uiPriority="68" w:unhideWhenUsed="0"/>
-    <w:lsdException w:name="Medium Grid 3 Accent 4" w:semiHidden="0" w:uiPriority="69" w:unhideWhenUsed="0"/>
-    <w:lsdException w:name="Dark List Accent 4" w:semiHidden="0" w:uiPriority="70" w:unhideWhenUsed="0"/>
-    <w:lsdException w:name="Colorful Shading Accent 4" w:semiHidden="0" w:uiPriority="71" w:unhideWhenUsed="0"/>
-    <w:lsdException w:name="Colorful List Accent 4" w:semiHidden="0" w:uiPriority="72" w:unhideWhenUsed="0"/>
-    <w:lsdException w:name="Colorful Grid Accent 4" w:semiHidden="0" w:uiPriority="73" w:unhideWhenUsed="0"/>
-    <w:lsdException w:name="Light Shading Accent 5" w:semiHidden="0" w:uiPriority="60" w:unhideWhenUsed="0"/>
-    <w:lsdException w:name="Light List Accent 5" w:semiHidden="0" w:uiPriority="61" w:unhideWhenUsed="0"/>
-    <w:lsdException w:name="Light Grid Accent 5" w:semiHidden="0" w:uiPriority="62" w:unhideWhenUsed="0"/>
-    <w:lsdException w:name="Medium Shading 1 Accent 5" w:semiHidden="0" w:uiPriority="63" w:unhideWhenUsed="0"/>
-    <w:lsdException w:name="Medium Shading 2 Accent 5" w:semiHidden="0" w:uiPriority="64" w:unhideWhenUsed="0"/>
-    <w:lsdException w:name="Medium List 1 Accent 5" w:semiHidden="0" w:uiPriority="65" w:unhideWhenUsed="0"/>
-    <w:lsdException w:name="Medium List 2 Accent 5" w:semiHidden="0" w:uiPriority="66" w:unhideWhenUsed="0"/>
-    <w:lsdException w:name="Medium Grid 1 Accent 5" w:semiHidden="0" w:uiPriority="67" w:unhideWhenUsed="0"/>
-    <w:lsdException w:name="Medium Grid 2 Accent 5" w:semiHidden="0" w:uiPriority="68" w:unhideWhenUsed="0"/>
-    <w:lsdException w:name="Medium Grid 3 Accent 5" w:semiHidden="0" w:uiPriority="69" w:unhideWhenUsed="0"/>
-    <w:lsdException w:name="Dark List Accent 5" w:semiHidden="0" w:uiPriority="70" w:unhideWhenUsed="0"/>
-    <w:lsdException w:name="Colorful Shading Accent 5" w:semiHidden="0" w:uiPriority="71" w:unhideWhenUsed="0"/>
-    <w:lsdException w:name="Colorful List Accent 5" w:semiHidden="0" w:uiPriority="72" w:unhideWhenUsed="0"/>
-    <w:lsdException w:name="Colorful Grid Accent 5" w:semiHidden="0" w:uiPriority="73" w:unhideWhenUsed="0"/>
-    <w:lsdException w:name="Light Shading Accent 6" w:semiHidden="0" w:uiPriority="60" w:unhideWhenUsed="0"/>
-    <w:lsdException w:name="Light List Accent 6" w:semiHidden="0" w:uiPriority="61" w:unhideWhenUsed="0"/>
-    <w:lsdException w:name="Light Grid Accent 6" w:semiHidden="0" w:uiPriority="62" w:unhideWhenUsed="0"/>
-    <w:lsdException w:name="Medium Shading 1 Accent 6" w:semiHidden="0" w:uiPriority="63" w:unhideWhenUsed="0"/>
-    <w:lsdException w:name="Medium Shading 2 Accent 6" w:semiHidden="0" w:uiPriority="64" w:unhideWhenUsed="0"/>
-    <w:lsdException w:name="Medium List 1 Accent 6" w:semiHidden="0" w:uiPriority="65" w:unhideWhenUsed="0"/>
-    <w:lsdException w:name="Medium List 2 Accent 6" w:semiHidden="0" w:uiPriority="66" w:unhideWhenUsed="0"/>
-    <w:lsdException w:name="Medium Grid 1 Accent 6" w:semiHidden="0" w:uiPriority="67" w:unhideWhenUsed="0"/>
-    <w:lsdException w:name="Medium Grid 2 Accent 6" w:semiHidden="0" w:uiPriority="68" w:unhideWhenUsed="0"/>
-    <w:lsdException w:name="Medium Grid 3 Accent 6" w:semiHidden="0" w:uiPriority="69" w:unhideWhenUsed="0"/>
-    <w:lsdException w:name="Dark List Accent 6" w:semiHidden="0" w:uiPriority="70" w:unhideWhenUsed="0"/>
-    <w:lsdException w:name="Colorful Shading Accent 6" w:semiHidden="0" w:uiPriority="71" w:unhideWhenUsed="0"/>
-    <w:lsdException w:name="Colorful List Accent 6" w:semiHidden="0" w:uiPriority="72" w:unhideWhenUsed="0"/>
-    <w:lsdException w:name="Colorful Grid Accent 6" w:semiHidden="0" w:uiPriority="73" w:unhideWhenUsed="0"/>
-    <w:lsdException w:name="Subtle Emphasis" w:semiHidden="0" w:uiPriority="19" w:unhideWhenUsed="0" w:qFormat="1"/>
-    <w:lsdException w:name="Intense Emphasis" w:semiHidden="0" w:uiPriority="21" w:unhideWhenUsed="0" w:qFormat="1"/>
-    <w:lsdException w:name="Subtle Reference" w:semiHidden="0" w:uiPriority="31" w:unhideWhenUsed="0" w:qFormat="1"/>
-    <w:lsdException w:name="Intense Reference" w:semiHidden="0" w:uiPriority="32" w:unhideWhenUsed="0" w:qFormat="1"/>
-    <w:lsdException w:name="Book Title" w:semiHidden="0" w:uiPriority="33" w:unhideWhenUsed="0" w:qFormat="1"/>
-    <w:lsdException w:name="Bibliography" w:uiPriority="37"/>
-    <w:lsdException w:name="TOC Heading" w:uiPriority="39" w:qFormat="1"/>
-  </w:latentStyles>
-  <w:style w:type="paragraph" w:default="1" w:styleId="Normal">
-    <w:name w:val="Normal"/>
-    <w:qFormat/>
-    <w:rsid w:val="00A54A7E"/>
-  </w:style>
-  <w:style w:type="paragraph" w:styleId="Heading2">
-    <w:name w:val="heading 2"/>
-    <w:basedOn w:val="Normal"/>
-    <w:link w:val="Heading2Char"/>
-    <w:uiPriority w:val="9"/>
-    <w:qFormat/>
-    <w:rsid w:val="00064ED9"/>
-    <w:pPr>
-      <w:spacing w:before="100" w:beforeAutospacing="1" w:after="100" w:afterAutospacing="1"/>
-      <w:outlineLvl w:val="1"/>
-    </w:pPr>
-    <w:rPr>
-      <w:rFonts w:ascii="Times" w:hAnsi="Times"/>
-      <w:b/>
-      <w:bCs/>
-      <w:sz w:val="36"/>
-      <w:szCs w:val="36"/>
-    </w:rPr>
-  </w:style>
-  <w:style w:type="character" w:default="1" w:styleId="DefaultParagraphFont">
-    <w:name w:val="Default Paragraph Font"/>
-    <w:uiPriority w:val="1"/>
-    <w:semiHidden/>
-    <w:unhideWhenUsed/>
-  </w:style>
-  <w:style w:type="table" w:default="1" w:styleId="TableNormal">
-    <w:name w:val="Normal Table"/>
+  <w:style w:type="character" w:styleId="CommentReference">
+    <w:name w:val="annotation reference"/>
+    <w:basedOn w:val="DefaultParagraphFont"/>
     <w:uiPriority w:val="99"/>
     <w:semiHidden/>
     <w:unhideWhenUsed/>
-    <w:tblPr>
-      <w:tblInd w:w="0" w:type="dxa"/>
-      <w:tblCellMar>
-        <w:top w:w="0" w:type="dxa"/>
-        <w:left w:w="108" w:type="dxa"/>
-        <w:bottom w:w="0" w:type="dxa"/>
-        <w:right w:w="108" w:type="dxa"/>
-      </w:tblCellMar>
-    </w:tblPr>
-  </w:style>
-  <w:style w:type="numbering" w:default="1" w:styleId="NoList">
-    <w:name w:val="No List"/>
-    <w:uiPriority w:val="99"/>
-    <w:semiHidden/>
-    <w:unhideWhenUsed/>
-  </w:style>
-  <w:style w:type="paragraph" w:styleId="ListParagraph">
-    <w:name w:val="List Paragraph"/>
-    <w:basedOn w:val="Normal"/>
-    <w:uiPriority w:val="34"/>
-    <w:qFormat/>
-    <w:rsid w:val="00A54A7E"/>
-    <w:pPr>
-      <w:ind w:left="720"/>
-      <w:contextualSpacing/>
-    </w:pPr>
-  </w:style>
-  <w:style w:type="paragraph" w:styleId="BalloonText">
-    <w:name w:val="Balloon Text"/>
-    <w:basedOn w:val="Normal"/>
-    <w:link w:val="BalloonTextChar"/>
-    <w:uiPriority w:val="99"/>
-    <w:semiHidden/>
-    <w:unhideWhenUsed/>
-    <w:rsid w:val="00064ED9"/>
+    <w:rsid w:val="00EA5E50"/>
     <w:rPr>
-      <w:rFonts w:ascii="Lucida Grande" w:hAnsi="Lucida Grande" w:cs="Lucida Grande"/>
       <w:sz w:val="18"/>
       <w:szCs w:val="18"/>
     </w:rPr>
   </w:style>
-  <w:style w:type="character" w:customStyle="1" w:styleId="BalloonTextChar">
-    <w:name w:val="Balloon Text Char"/>
-    <w:basedOn w:val="DefaultParagraphFont"/>
-    <w:link w:val="BalloonText"/>
-    <w:uiPriority w:val="99"/>
-    <w:semiHidden/>
-    <w:rsid w:val="00064ED9"/>
-    <w:rPr>
-      <w:rFonts w:ascii="Lucida Grande" w:hAnsi="Lucida Grande" w:cs="Lucida Grande"/>
-      <w:sz w:val="18"/>
-      <w:szCs w:val="18"/>
-    </w:rPr>
-  </w:style>
-  <w:style w:type="character" w:customStyle="1" w:styleId="Heading2Char">
-    <w:name w:val="Heading 2 Char"/>
-    <w:basedOn w:val="DefaultParagraphFont"/>
-    <w:link w:val="Heading2"/>
-    <w:uiPriority w:val="9"/>
-    <w:rsid w:val="00064ED9"/>
-    <w:rPr>
-      <w:rFonts w:ascii="Times" w:hAnsi="Times"/>
-      <w:b/>
-      <w:bCs/>
-      <w:sz w:val="36"/>
-      <w:szCs w:val="36"/>
-    </w:rPr>
-  </w:style>
-  <w:style w:type="paragraph" w:styleId="NormalWeb">
-    <w:name w:val="Normal (Web)"/>
+  <w:style w:type="paragraph" w:styleId="CommentText">
+    <w:name w:val="annotation text"/>
     <w:basedOn w:val="Normal"/>
+    <w:link w:val="CommentTextChar"/>
     <w:uiPriority w:val="99"/>
     <w:semiHidden/>
     <w:unhideWhenUsed/>
-    <w:rsid w:val="00064ED9"/>
-    <w:pPr>
-      <w:spacing w:before="100" w:beforeAutospacing="1" w:after="100" w:afterAutospacing="1"/>
-    </w:pPr>
+    <w:rsid w:val="00EA5E50"/>
+  </w:style>
+  <w:style w:type="character" w:customStyle="1" w:styleId="CommentTextChar">
+    <w:name w:val="Comment Text Char"/>
+    <w:basedOn w:val="DefaultParagraphFont"/>
+    <w:link w:val="CommentText"/>
+    <w:uiPriority w:val="99"/>
+    <w:semiHidden/>
+    <w:rsid w:val="00EA5E50"/>
+  </w:style>
+  <w:style w:type="paragraph" w:styleId="CommentSubject">
+    <w:name w:val="annotation subject"/>
+    <w:basedOn w:val="CommentText"/>
+    <w:next w:val="CommentText"/>
+    <w:link w:val="CommentSubjectChar"/>
+    <w:uiPriority w:val="99"/>
+    <w:semiHidden/>
+    <w:unhideWhenUsed/>
+    <w:rsid w:val="00EA5E50"/>
     <w:rPr>
-      <w:rFonts w:ascii="Times" w:hAnsi="Times" w:cs="Times New Roman"/>
+      <w:b/>
+      <w:bCs/>
       <w:sz w:val="20"/>
       <w:szCs w:val="20"/>
     </w:rPr>
   </w:style>
-  <w:style w:type="character" w:styleId="Hyperlink">
-    <w:name w:val="Hyperlink"/>
-    <w:basedOn w:val="DefaultParagraphFont"/>
+  <w:style w:type="character" w:customStyle="1" w:styleId="CommentSubjectChar">
+    <w:name w:val="Comment Subject Char"/>
+    <w:basedOn w:val="CommentTextChar"/>
+    <w:link w:val="CommentSubject"/>
     <w:uiPriority w:val="99"/>
-    <w:unhideWhenUsed/>
-    <w:rsid w:val="007147E3"/>
+    <w:semiHidden/>
+    <w:rsid w:val="00EA5E50"/>
     <w:rPr>
-      <w:color w:val="0000FF" w:themeColor="hyperlink"/>
-      <w:u w:val="single"/>
+      <w:b/>
+      <w:bCs/>
+      <w:sz w:val="20"/>
+      <w:szCs w:val="20"/>
     </w:rPr>
   </w:style>
-  <w:style w:type="character" w:styleId="FollowedHyperlink">
-    <w:name w:val="FollowedHyperlink"/>
-    <w:basedOn w:val="DefaultParagraphFont"/>
+  <w:style w:type="paragraph" w:styleId="Revision">
+    <w:name w:val="Revision"/>
+    <w:hidden/>
     <w:uiPriority w:val="99"/>
     <w:semiHidden/>
-    <w:unhideWhenUsed/>
-    <w:rsid w:val="004B6A64"/>
-    <w:rPr>
-      <w:color w:val="800080" w:themeColor="followedHyperlink"/>
-      <w:u w:val="single"/>
-    </w:rPr>
+    <w:rsid w:val="00CD61CF"/>
   </w:style>
 </w:styles>
 </file>

</xml_diff>